<commit_message>
Updated wet doc - explained part 1.2.3
</commit_message>
<xml_diff>
--- a/Final Project/wet.docx
+++ b/Final Project/wet.docx
@@ -368,19 +368,7 @@
         <w:rPr>
           <w:u w:val="single"/>
         </w:rPr>
-        <w:t xml:space="preserve">MNIST Autoencoder </w:t>
-      </w:r>
-      <w:r>
-        <w:rPr>
-          <w:u w:val="single"/>
-        </w:rPr>
-        <w:t xml:space="preserve">architecture </w:t>
-      </w:r>
-      <w:r>
-        <w:rPr>
-          <w:u w:val="single"/>
-        </w:rPr>
-        <w:t>for task 1.2</w:t>
+        <w:t>MNIST Autoencoder architecture for task 1.2</w:t>
       </w:r>
       <w:r>
         <w:rPr>
@@ -844,37 +832,7 @@
                                   <w:rPr>
                                     <w:lang w:val="en-US"/>
                                   </w:rPr>
-                                  <w:t xml:space="preserve">Conv </w:t>
-                                </w:r>
-                                <w:r>
-                                  <w:rPr>
-                                    <w:lang w:val="en-US"/>
-                                  </w:rPr>
-                                  <w:t>7</w:t>
-                                </w:r>
-                                <w:r>
-                                  <w:rPr>
-                                    <w:lang w:val="en-US"/>
-                                  </w:rPr>
-                                  <w:t>X</w:t>
-                                </w:r>
-                                <w:r>
-                                  <w:rPr>
-                                    <w:lang w:val="en-US"/>
-                                  </w:rPr>
-                                  <w:t>7</w:t>
-                                </w:r>
-                                <w:r>
-                                  <w:rPr>
-                                    <w:lang w:val="en-US"/>
-                                  </w:rPr>
-                                  <w:t>X</w:t>
-                                </w:r>
-                                <w:r>
-                                  <w:rPr>
-                                    <w:lang w:val="en-US"/>
-                                  </w:rPr>
-                                  <w:t>64</w:t>
+                                  <w:t>Conv 7X7X64</w:t>
                                 </w:r>
                               </w:p>
                               <w:p>
@@ -974,13 +932,7 @@
                                   <w:rPr>
                                     <w:lang w:val="en-US"/>
                                   </w:rPr>
-                                  <w:t xml:space="preserve"> </w:t>
-                                </w:r>
-                                <w:r>
-                                  <w:rPr>
-                                    <w:lang w:val="en-US"/>
-                                  </w:rPr>
-                                  <w:t>64</w:t>
+                                  <w:t xml:space="preserve"> 64</w:t>
                                 </w:r>
                               </w:p>
                               <w:p>
@@ -1456,37 +1408,7 @@
                             <w:rPr>
                               <w:lang w:val="en-US"/>
                             </w:rPr>
-                            <w:t xml:space="preserve">Conv </w:t>
-                          </w:r>
-                          <w:r>
-                            <w:rPr>
-                              <w:lang w:val="en-US"/>
-                            </w:rPr>
-                            <w:t>7</w:t>
-                          </w:r>
-                          <w:r>
-                            <w:rPr>
-                              <w:lang w:val="en-US"/>
-                            </w:rPr>
-                            <w:t>X</w:t>
-                          </w:r>
-                          <w:r>
-                            <w:rPr>
-                              <w:lang w:val="en-US"/>
-                            </w:rPr>
-                            <w:t>7</w:t>
-                          </w:r>
-                          <w:r>
-                            <w:rPr>
-                              <w:lang w:val="en-US"/>
-                            </w:rPr>
-                            <w:t>X</w:t>
-                          </w:r>
-                          <w:r>
-                            <w:rPr>
-                              <w:lang w:val="en-US"/>
-                            </w:rPr>
-                            <w:t>64</w:t>
+                            <w:t>Conv 7X7X64</w:t>
                           </w:r>
                         </w:p>
                         <w:p>
@@ -1525,13 +1447,7 @@
                             <w:rPr>
                               <w:lang w:val="en-US"/>
                             </w:rPr>
-                            <w:t xml:space="preserve"> </w:t>
-                          </w:r>
-                          <w:r>
-                            <w:rPr>
-                              <w:lang w:val="en-US"/>
-                            </w:rPr>
-                            <w:t>64</w:t>
+                            <w:t xml:space="preserve"> 64</w:t>
                           </w:r>
                         </w:p>
                         <w:p>
@@ -1833,19 +1749,7 @@
                                   <w:rPr>
                                     <w:lang w:val="en-US"/>
                                   </w:rPr>
-                                  <w:t>Latent space</w:t>
-                                </w:r>
-                                <w:r>
-                                  <w:rPr>
-                                    <w:lang w:val="en-US"/>
-                                  </w:rPr>
-                                  <w:t xml:space="preserve"> </w:t>
-                                </w:r>
-                                <w:r>
-                                  <w:rPr>
-                                    <w:lang w:val="en-US"/>
-                                  </w:rPr>
-                                  <w:t>128</w:t>
+                                  <w:t>Latent space 128</w:t>
                                 </w:r>
                               </w:p>
                             </w:txbxContent>
@@ -2027,13 +1931,7 @@
                                   <w:rPr>
                                     <w:lang w:val="en-US"/>
                                   </w:rPr>
-                                  <w:t>128</w:t>
-                                </w:r>
-                                <w:r>
-                                  <w:rPr>
-                                    <w:lang w:val="en-US"/>
-                                  </w:rPr>
-                                  <w:t>-&gt;3136</w:t>
+                                  <w:t>128-&gt;3136</w:t>
                                 </w:r>
                               </w:p>
                               <w:p>
@@ -2726,19 +2624,7 @@
                             <w:rPr>
                               <w:lang w:val="en-US"/>
                             </w:rPr>
-                            <w:t>Latent space</w:t>
-                          </w:r>
-                          <w:r>
-                            <w:rPr>
-                              <w:lang w:val="en-US"/>
-                            </w:rPr>
-                            <w:t xml:space="preserve"> </w:t>
-                          </w:r>
-                          <w:r>
-                            <w:rPr>
-                              <w:lang w:val="en-US"/>
-                            </w:rPr>
-                            <w:t>128</w:t>
+                            <w:t>Latent space 128</w:t>
                           </w:r>
                         </w:p>
                       </w:txbxContent>
@@ -2798,13 +2684,7 @@
                             <w:rPr>
                               <w:lang w:val="en-US"/>
                             </w:rPr>
-                            <w:t>128</w:t>
-                          </w:r>
-                          <w:r>
-                            <w:rPr>
-                              <w:lang w:val="en-US"/>
-                            </w:rPr>
-                            <w:t>-&gt;3136</w:t>
+                            <w:t>128-&gt;3136</w:t>
                           </w:r>
                         </w:p>
                         <w:p>
@@ -3149,13 +3029,7 @@
         <w:t xml:space="preserve">GELU layer for smooth transitions and handling negative inputs, better generalization by nonlinearity of the function, based on </w:t>
       </w:r>
       <w:r>
-        <w:t>standard normal distribution</w:t>
-      </w:r>
-      <w:r>
-        <w:t xml:space="preserve"> </w:t>
-      </w:r>
-      <w:r>
-        <w:t>which aligns well with probabilistic interpretations</w:t>
+        <w:t>standard normal distribution which aligns well with probabilistic interpretations</w:t>
       </w:r>
       <w:r>
         <w:t>.</w:t>
@@ -3193,10 +3067,7 @@
     <w:p>
       <w:r>
         <w:lastRenderedPageBreak/>
-        <w:t>Param choices and hyperparameters tuning</w:t>
-      </w:r>
-      <w:r>
-        <w:t>:</w:t>
+        <w:t>Param choices and hyperparameters tuning:</w:t>
       </w:r>
     </w:p>
     <w:p>
@@ -3436,13 +3307,7 @@
                                     <w:rPr>
                                       <w:lang w:val="en-US"/>
                                     </w:rPr>
-                                    <w:t xml:space="preserve"> </w:t>
-                                  </w:r>
-                                  <w:r>
-                                    <w:rPr>
-                                      <w:lang w:val="en-US"/>
-                                    </w:rPr>
-                                    <w:t>32X32X3</w:t>
+                                    <w:t xml:space="preserve"> 32X32X3</w:t>
                                   </w:r>
                                 </w:p>
                               </w:txbxContent>
@@ -4132,37 +3997,7 @@
                                 <w:rPr>
                                   <w:lang w:val="en-US"/>
                                 </w:rPr>
-                                <w:t xml:space="preserve">Conv </w:t>
-                              </w:r>
-                              <w:r>
-                                <w:rPr>
-                                  <w:lang w:val="en-US"/>
-                                </w:rPr>
-                                <w:t>4</w:t>
-                              </w:r>
-                              <w:r>
-                                <w:rPr>
-                                  <w:lang w:val="en-US"/>
-                                </w:rPr>
-                                <w:t>X</w:t>
-                              </w:r>
-                              <w:r>
-                                <w:rPr>
-                                  <w:lang w:val="en-US"/>
-                                </w:rPr>
-                                <w:t>4</w:t>
-                              </w:r>
-                              <w:r>
-                                <w:rPr>
-                                  <w:lang w:val="en-US"/>
-                                </w:rPr>
-                                <w:t>X</w:t>
-                              </w:r>
-                              <w:r>
-                                <w:rPr>
-                                  <w:lang w:val="en-US"/>
-                                </w:rPr>
-                                <w:t>128</w:t>
+                                <w:t>Conv 4X4X128</w:t>
                               </w:r>
                             </w:p>
                             <w:p>
@@ -4231,13 +4066,7 @@
                                 <w:rPr>
                                   <w:lang w:val="en-US"/>
                                 </w:rPr>
-                                <w:t xml:space="preserve"> </w:t>
-                              </w:r>
-                              <w:r>
-                                <w:rPr>
-                                  <w:lang w:val="en-US"/>
-                                </w:rPr>
-                                <w:t>128</w:t>
+                                <w:t xml:space="preserve"> 128</w:t>
                               </w:r>
                             </w:p>
                           </w:txbxContent>
@@ -4611,13 +4440,7 @@
                               <w:rPr>
                                 <w:lang w:val="en-US"/>
                               </w:rPr>
-                              <w:t xml:space="preserve"> </w:t>
-                            </w:r>
-                            <w:r>
-                              <w:rPr>
-                                <w:lang w:val="en-US"/>
-                              </w:rPr>
-                              <w:t>32X32X3</w:t>
+                              <w:t xml:space="preserve"> 32X32X3</w:t>
                             </w:r>
                           </w:p>
                         </w:txbxContent>
@@ -4868,37 +4691,7 @@
                           <w:rPr>
                             <w:lang w:val="en-US"/>
                           </w:rPr>
-                          <w:t xml:space="preserve">Conv </w:t>
-                        </w:r>
-                        <w:r>
-                          <w:rPr>
-                            <w:lang w:val="en-US"/>
-                          </w:rPr>
-                          <w:t>4</w:t>
-                        </w:r>
-                        <w:r>
-                          <w:rPr>
-                            <w:lang w:val="en-US"/>
-                          </w:rPr>
-                          <w:t>X</w:t>
-                        </w:r>
-                        <w:r>
-                          <w:rPr>
-                            <w:lang w:val="en-US"/>
-                          </w:rPr>
-                          <w:t>4</w:t>
-                        </w:r>
-                        <w:r>
-                          <w:rPr>
-                            <w:lang w:val="en-US"/>
-                          </w:rPr>
-                          <w:t>X</w:t>
-                        </w:r>
-                        <w:r>
-                          <w:rPr>
-                            <w:lang w:val="en-US"/>
-                          </w:rPr>
-                          <w:t>128</w:t>
+                          <w:t>Conv 4X4X128</w:t>
                         </w:r>
                       </w:p>
                       <w:p>
@@ -4934,13 +4727,7 @@
                           <w:rPr>
                             <w:lang w:val="en-US"/>
                           </w:rPr>
-                          <w:t xml:space="preserve"> </w:t>
-                        </w:r>
-                        <w:r>
-                          <w:rPr>
-                            <w:lang w:val="en-US"/>
-                          </w:rPr>
-                          <w:t>128</w:t>
+                          <w:t xml:space="preserve"> 128</w:t>
                         </w:r>
                       </w:p>
                     </w:txbxContent>
@@ -5794,37 +5581,7 @@
                                 <w:rPr>
                                   <w:lang w:val="en-US"/>
                                 </w:rPr>
-                                <w:t xml:space="preserve"> </w:t>
-                              </w:r>
-                              <w:r>
-                                <w:rPr>
-                                  <w:lang w:val="en-US"/>
-                                </w:rPr>
-                                <w:t>16</w:t>
-                              </w:r>
-                              <w:r>
-                                <w:rPr>
-                                  <w:lang w:val="en-US"/>
-                                </w:rPr>
-                                <w:t>X</w:t>
-                              </w:r>
-                              <w:r>
-                                <w:rPr>
-                                  <w:lang w:val="en-US"/>
-                                </w:rPr>
-                                <w:t>16</w:t>
-                              </w:r>
-                              <w:r>
-                                <w:rPr>
-                                  <w:lang w:val="en-US"/>
-                                </w:rPr>
-                                <w:t>X</w:t>
-                              </w:r>
-                              <w:r>
-                                <w:rPr>
-                                  <w:lang w:val="en-US"/>
-                                </w:rPr>
-                                <w:t>32</w:t>
+                                <w:t xml:space="preserve"> 16X16X32</w:t>
                               </w:r>
                             </w:p>
                             <w:p>
@@ -6085,37 +5842,7 @@
                                 <w:rPr>
                                   <w:lang w:val="en-US"/>
                                 </w:rPr>
-                                <w:t xml:space="preserve"> </w:t>
-                              </w:r>
-                              <w:r>
-                                <w:rPr>
-                                  <w:lang w:val="en-US"/>
-                                </w:rPr>
-                                <w:t>32</w:t>
-                              </w:r>
-                              <w:r>
-                                <w:rPr>
-                                  <w:lang w:val="en-US"/>
-                                </w:rPr>
-                                <w:t>X</w:t>
-                              </w:r>
-                              <w:r>
-                                <w:rPr>
-                                  <w:lang w:val="en-US"/>
-                                </w:rPr>
-                                <w:t>32</w:t>
-                              </w:r>
-                              <w:r>
-                                <w:rPr>
-                                  <w:lang w:val="en-US"/>
-                                </w:rPr>
-                                <w:t>X</w:t>
-                              </w:r>
-                              <w:r>
-                                <w:rPr>
-                                  <w:lang w:val="en-US"/>
-                                </w:rPr>
-                                <w:t>3</w:t>
+                                <w:t xml:space="preserve"> 32X32X3</w:t>
                               </w:r>
                             </w:p>
                             <w:p>
@@ -6530,37 +6257,7 @@
                           <w:rPr>
                             <w:lang w:val="en-US"/>
                           </w:rPr>
-                          <w:t xml:space="preserve"> </w:t>
-                        </w:r>
-                        <w:r>
-                          <w:rPr>
-                            <w:lang w:val="en-US"/>
-                          </w:rPr>
-                          <w:t>16</w:t>
-                        </w:r>
-                        <w:r>
-                          <w:rPr>
-                            <w:lang w:val="en-US"/>
-                          </w:rPr>
-                          <w:t>X</w:t>
-                        </w:r>
-                        <w:r>
-                          <w:rPr>
-                            <w:lang w:val="en-US"/>
-                          </w:rPr>
-                          <w:t>16</w:t>
-                        </w:r>
-                        <w:r>
-                          <w:rPr>
-                            <w:lang w:val="en-US"/>
-                          </w:rPr>
-                          <w:t>X</w:t>
-                        </w:r>
-                        <w:r>
-                          <w:rPr>
-                            <w:lang w:val="en-US"/>
-                          </w:rPr>
-                          <w:t>32</w:t>
+                          <w:t xml:space="preserve"> 16X16X32</w:t>
                         </w:r>
                       </w:p>
                       <w:p>
@@ -6664,37 +6361,7 @@
                           <w:rPr>
                             <w:lang w:val="en-US"/>
                           </w:rPr>
-                          <w:t xml:space="preserve"> </w:t>
-                        </w:r>
-                        <w:r>
-                          <w:rPr>
-                            <w:lang w:val="en-US"/>
-                          </w:rPr>
-                          <w:t>32</w:t>
-                        </w:r>
-                        <w:r>
-                          <w:rPr>
-                            <w:lang w:val="en-US"/>
-                          </w:rPr>
-                          <w:t>X</w:t>
-                        </w:r>
-                        <w:r>
-                          <w:rPr>
-                            <w:lang w:val="en-US"/>
-                          </w:rPr>
-                          <w:t>32</w:t>
-                        </w:r>
-                        <w:r>
-                          <w:rPr>
-                            <w:lang w:val="en-US"/>
-                          </w:rPr>
-                          <w:t>X</w:t>
-                        </w:r>
-                        <w:r>
-                          <w:rPr>
-                            <w:lang w:val="en-US"/>
-                          </w:rPr>
-                          <w:t>3</w:t>
+                          <w:t xml:space="preserve"> 32X32X3</w:t>
                         </w:r>
                       </w:p>
                       <w:p>
@@ -6804,13 +6471,7 @@
         </w:numPr>
       </w:pPr>
       <w:r>
-        <w:t xml:space="preserve">No </w:t>
-      </w:r>
-      <w:r>
-        <w:t xml:space="preserve">Dropout layer </w:t>
-      </w:r>
-      <w:r>
-        <w:t>to not lose meaningful representation information</w:t>
+        <w:t>No Dropout layer to not lose meaningful representation information</w:t>
       </w:r>
     </w:p>
     <w:p>
@@ -7510,13 +7171,7 @@
                                     <w:rPr>
                                       <w:lang w:val="en-US"/>
                                     </w:rPr>
-                                    <w:t xml:space="preserve"> </w:t>
-                                  </w:r>
-                                  <w:r>
-                                    <w:rPr>
-                                      <w:lang w:val="en-US"/>
-                                    </w:rPr>
-                                    <w:t>128</w:t>
+                                    <w:t xml:space="preserve"> 128</w:t>
                                   </w:r>
                                 </w:p>
                                 <w:p>
@@ -7662,13 +7317,7 @@
                                   <w:rPr>
                                     <w:lang w:val="en-US"/>
                                   </w:rPr>
-                                  <w:t xml:space="preserve"> </w:t>
-                                </w:r>
-                                <w:r>
-                                  <w:rPr>
-                                    <w:lang w:val="en-US"/>
-                                  </w:rPr>
-                                  <w:t>1024</w:t>
+                                  <w:t xml:space="preserve"> 1024</w:t>
                                 </w:r>
                               </w:p>
                             </w:txbxContent>
@@ -7966,13 +7615,7 @@
                                 <w:rPr>
                                   <w:lang w:val="en-US"/>
                                 </w:rPr>
-                                <w:t>1</w:t>
-                              </w:r>
-                              <w:r>
-                                <w:rPr>
-                                  <w:lang w:val="en-US"/>
-                                </w:rPr>
-                                <w:t>0</w:t>
+                                <w:t>10</w:t>
                               </w:r>
                             </w:p>
                             <w:p>
@@ -8213,13 +7856,7 @@
                               <w:rPr>
                                 <w:lang w:val="en-US"/>
                               </w:rPr>
-                              <w:t xml:space="preserve"> </w:t>
-                            </w:r>
-                            <w:r>
-                              <w:rPr>
-                                <w:lang w:val="en-US"/>
-                              </w:rPr>
-                              <w:t>128</w:t>
+                              <w:t xml:space="preserve"> 128</w:t>
                             </w:r>
                           </w:p>
                           <w:p>
@@ -8264,13 +7901,7 @@
                             <w:rPr>
                               <w:lang w:val="en-US"/>
                             </w:rPr>
-                            <w:t xml:space="preserve"> </w:t>
-                          </w:r>
-                          <w:r>
-                            <w:rPr>
-                              <w:lang w:val="en-US"/>
-                            </w:rPr>
-                            <w:t>1024</w:t>
+                            <w:t xml:space="preserve"> 1024</w:t>
                           </w:r>
                         </w:p>
                       </w:txbxContent>
@@ -8385,13 +8016,7 @@
                           <w:rPr>
                             <w:lang w:val="en-US"/>
                           </w:rPr>
-                          <w:t>1</w:t>
-                        </w:r>
-                        <w:r>
-                          <w:rPr>
-                            <w:lang w:val="en-US"/>
-                          </w:rPr>
-                          <w:t>0</w:t>
+                          <w:t>10</w:t>
                         </w:r>
                       </w:p>
                       <w:p>
@@ -8570,19 +8195,7 @@
           <w:u w:val="single"/>
         </w:rPr>
         <w:lastRenderedPageBreak/>
-        <w:t>MNIST architecture for task 1.2</w:t>
-      </w:r>
-      <w:r>
-        <w:rPr>
-          <w:u w:val="single"/>
-        </w:rPr>
-        <w:t>.2</w:t>
-      </w:r>
-      <w:r>
-        <w:rPr>
-          <w:u w:val="single"/>
-        </w:rPr>
-        <w:t>:</w:t>
+        <w:t>MNIST architecture for task 1.2.2:</w:t>
       </w:r>
     </w:p>
     <w:p>
@@ -8634,15 +8247,7 @@
         <w:t xml:space="preserve">We used a modified scheduler which decreases learning rate </w:t>
       </w:r>
       <w:r>
-        <w:t xml:space="preserve">when achieving a plateau on the validation </w:t>
-      </w:r>
-      <w:proofErr w:type="gramStart"/>
-      <w:r>
-        <w:t>set</w:t>
-      </w:r>
-      <w:proofErr w:type="gramEnd"/>
-      <w:r>
-        <w:t xml:space="preserve"> we also decrease the learning rate in steps on a factor of 8 – as it is a binary shift of three and is useful for numerical stability.</w:t>
+        <w:t>when achieving a plateau on the validation set we also decrease the learning rate in steps on a factor of 8 – as it is a binary shift of three and is useful for numerical stability.</w:t>
       </w:r>
     </w:p>
     <w:p>
@@ -8801,13 +8406,7 @@
         </w:numPr>
       </w:pPr>
       <w:r>
-        <w:t xml:space="preserve">We used a modified scheduler which decreases learning rate when achieving a plateau on the validation </w:t>
-      </w:r>
-      <w:r>
-        <w:t>set,</w:t>
-      </w:r>
-      <w:r>
-        <w:t xml:space="preserve"> we also decrease the learning rate in steps on a factor of 8 – as it is a binary shift of three and is useful for numerical stability.</w:t>
+        <w:t>We used a modified scheduler which decreases learning rate when achieving a plateau on the validation set, we also decrease the learning rate in steps on a factor of 8 – as it is a binary shift of three and is useful for numerical stability.</w:t>
       </w:r>
     </w:p>
     <w:p>
@@ -8958,10 +8557,28 @@
     </w:p>
     <w:p>
       <w:r>
-        <w:t xml:space="preserve">In this section we used constructive learning </w:t>
-      </w:r>
-      <w:r>
-        <w:t xml:space="preserve">specifically with the </w:t>
+        <w:t xml:space="preserve">In this section we used </w:t>
+      </w:r>
+      <w:r>
+        <w:t>c</w:t>
+      </w:r>
+      <w:r>
+        <w:t xml:space="preserve">ontrastive </w:t>
+      </w:r>
+      <w:r>
+        <w:t>l</w:t>
+      </w:r>
+      <w:r>
+        <w:t>earning</w:t>
+      </w:r>
+      <w:r>
+        <w:t xml:space="preserve"> </w:t>
+      </w:r>
+      <w:r>
+        <w:t>based on</w:t>
+      </w:r>
+      <w:r>
+        <w:t xml:space="preserve"> the </w:t>
       </w:r>
       <w:r>
         <w:t>NT-</w:t>
@@ -8988,7 +8605,476 @@
       <w:r>
         <w:t>.</w:t>
       </w:r>
-    </w:p>
+      <w:r>
+        <w:t xml:space="preserve"> We introduce a</w:t>
+      </w:r>
+      <w:r>
+        <w:t xml:space="preserve">n </w:t>
+      </w:r>
+      <w:r>
+        <w:rPr>
+          <w:b/>
+          <w:bCs/>
+        </w:rPr>
+        <w:t>original</w:t>
+      </w:r>
+      <w:r>
+        <w:rPr>
+          <w:b/>
+          <w:bCs/>
+        </w:rPr>
+        <w:t xml:space="preserve"> </w:t>
+      </w:r>
+      <w:r>
+        <w:t>and</w:t>
+      </w:r>
+      <w:r>
+        <w:rPr>
+          <w:b/>
+          <w:bCs/>
+        </w:rPr>
+        <w:t xml:space="preserve"> </w:t>
+      </w:r>
+      <w:r>
+        <w:rPr>
+          <w:b/>
+          <w:bCs/>
+        </w:rPr>
+        <w:t>modified</w:t>
+      </w:r>
+      <w:r>
+        <w:t xml:space="preserve"> c</w:t>
+      </w:r>
+      <w:r>
+        <w:t xml:space="preserve">ontrastive </w:t>
+      </w:r>
+      <w:r>
+        <w:t>l</w:t>
+      </w:r>
+      <w:r>
+        <w:t xml:space="preserve">earning </w:t>
+      </w:r>
+      <w:r>
+        <w:t>f</w:t>
+      </w:r>
+      <w:r>
+        <w:t>ramework</w:t>
+      </w:r>
+      <w:r>
+        <w:t xml:space="preserve"> which instead of augmenting one data example into two corelated views and then calculating the contrastive lose, we feed three randomly augmented images and the original image into </w:t>
+      </w:r>
+      <w:r>
+        <w:t>NT-</w:t>
+      </w:r>
+      <w:proofErr w:type="spellStart"/>
+      <w:r>
+        <w:t>Xent</w:t>
+      </w:r>
+      <w:proofErr w:type="spellEnd"/>
+      <w:r>
+        <w:t xml:space="preserve"> loss. Now instead of calculating the </w:t>
+      </w:r>
+      <w:r>
+        <w:t>contrastive prediction tas</w:t>
+      </w:r>
+      <w:r>
+        <w:t>k</w:t>
+      </w:r>
+      <w:r>
+        <w:t xml:space="preserve"> between two augmented images</w:t>
+      </w:r>
+      <w:r>
+        <w:t xml:space="preserve"> as a positive pair, we are </w:t>
+      </w:r>
+      <w:r>
+        <w:t xml:space="preserve">calculating the </w:t>
+      </w:r>
+      <w:r>
+        <w:t xml:space="preserve">cyclic </w:t>
+      </w:r>
+      <w:r>
+        <w:t>contrastive prediction</w:t>
+      </w:r>
+      <w:r>
+        <w:t xml:space="preserve"> between </w:t>
+      </w:r>
+      <w:r>
+        <w:t>the pairs:</w:t>
+      </w:r>
+      <w:r>
+        <w:t xml:space="preserve"> 1-2,2-3,3-4,4-1. We found that sending this </w:t>
+      </w:r>
+      <w:r>
+        <w:t>Quadruplet</w:t>
+      </w:r>
+      <w:r>
+        <w:t xml:space="preserve"> and calculating the loss based on it </w:t>
+      </w:r>
+      <w:r>
+        <w:t>enables us to achieve even better results</w:t>
+      </w:r>
+      <w:r>
+        <w:t>.</w:t>
+      </w:r>
+    </w:p>
+    <w:p>
+      <w:r>
+        <w:rPr>
+          <w:noProof/>
+        </w:rPr>
+        <w:drawing>
+          <wp:anchor distT="0" distB="0" distL="114300" distR="114300" simplePos="0" relativeHeight="251721728" behindDoc="0" locked="0" layoutInCell="1" allowOverlap="1" wp14:anchorId="4465EEB8" wp14:editId="1882D9A3">
+            <wp:simplePos x="0" y="0"/>
+            <wp:positionH relativeFrom="column">
+              <wp:posOffset>1526266</wp:posOffset>
+            </wp:positionH>
+            <wp:positionV relativeFrom="paragraph">
+              <wp:posOffset>229754</wp:posOffset>
+            </wp:positionV>
+            <wp:extent cx="2816646" cy="1842397"/>
+            <wp:effectExtent l="0" t="0" r="3175" b="5715"/>
+            <wp:wrapSquare wrapText="bothSides"/>
+            <wp:docPr id="1811428563" name="Picture 1"/>
+            <wp:cNvGraphicFramePr>
+              <a:graphicFrameLocks xmlns:a="http://schemas.openxmlformats.org/drawingml/2006/main" noChangeAspect="1"/>
+            </wp:cNvGraphicFramePr>
+            <a:graphic xmlns:a="http://schemas.openxmlformats.org/drawingml/2006/main">
+              <a:graphicData uri="http://schemas.openxmlformats.org/drawingml/2006/picture">
+                <pic:pic xmlns:pic="http://schemas.openxmlformats.org/drawingml/2006/picture">
+                  <pic:nvPicPr>
+                    <pic:cNvPr id="1811428563" name=""/>
+                    <pic:cNvPicPr/>
+                  </pic:nvPicPr>
+                  <pic:blipFill>
+                    <a:blip r:embed="rId5" cstate="print">
+                      <a:extLst>
+                        <a:ext uri="{28A0092B-C50C-407E-A947-70E740481C1C}">
+                          <a14:useLocalDpi xmlns:a14="http://schemas.microsoft.com/office/drawing/2010/main" val="0"/>
+                        </a:ext>
+                      </a:extLst>
+                    </a:blip>
+                    <a:stretch>
+                      <a:fillRect/>
+                    </a:stretch>
+                  </pic:blipFill>
+                  <pic:spPr>
+                    <a:xfrm>
+                      <a:off x="0" y="0"/>
+                      <a:ext cx="2816646" cy="1842397"/>
+                    </a:xfrm>
+                    <a:prstGeom prst="rect">
+                      <a:avLst/>
+                    </a:prstGeom>
+                  </pic:spPr>
+                </pic:pic>
+              </a:graphicData>
+            </a:graphic>
+          </wp:anchor>
+        </w:drawing>
+      </w:r>
+    </w:p>
+    <w:p>
+      <w:pPr>
+        <w:keepNext/>
+      </w:pPr>
+    </w:p>
+    <w:p>
+      <w:pPr>
+        <w:pStyle w:val="Caption"/>
+      </w:pPr>
+    </w:p>
+    <w:p/>
+    <w:p/>
+    <w:p/>
+    <w:p>
+      <w:r>
+        <w:rPr>
+          <w:noProof/>
+        </w:rPr>
+        <mc:AlternateContent>
+          <mc:Choice Requires="wps">
+            <w:drawing>
+              <wp:anchor distT="0" distB="0" distL="114300" distR="114300" simplePos="0" relativeHeight="251723776" behindDoc="0" locked="0" layoutInCell="1" allowOverlap="1" wp14:anchorId="55B8E11B" wp14:editId="69ECA0B3">
+                <wp:simplePos x="0" y="0"/>
+                <wp:positionH relativeFrom="column">
+                  <wp:posOffset>1896785</wp:posOffset>
+                </wp:positionH>
+                <wp:positionV relativeFrom="paragraph">
+                  <wp:posOffset>263147</wp:posOffset>
+                </wp:positionV>
+                <wp:extent cx="2816225" cy="635"/>
+                <wp:effectExtent l="0" t="0" r="0" b="0"/>
+                <wp:wrapSquare wrapText="bothSides"/>
+                <wp:docPr id="979630894" name="Text Box 1"/>
+                <wp:cNvGraphicFramePr/>
+                <a:graphic xmlns:a="http://schemas.openxmlformats.org/drawingml/2006/main">
+                  <a:graphicData uri="http://schemas.microsoft.com/office/word/2010/wordprocessingShape">
+                    <wps:wsp>
+                      <wps:cNvSpPr txBox="1"/>
+                      <wps:spPr>
+                        <a:xfrm>
+                          <a:off x="0" y="0"/>
+                          <a:ext cx="2816225" cy="635"/>
+                        </a:xfrm>
+                        <a:prstGeom prst="rect">
+                          <a:avLst/>
+                        </a:prstGeom>
+                        <a:solidFill>
+                          <a:prstClr val="white"/>
+                        </a:solidFill>
+                        <a:ln>
+                          <a:noFill/>
+                        </a:ln>
+                      </wps:spPr>
+                      <wps:txbx>
+                        <w:txbxContent>
+                          <w:p>
+                            <w:pPr>
+                              <w:pStyle w:val="Caption"/>
+                              <w:rPr>
+                                <w:noProof/>
+                                <w:lang w:val="en-US"/>
+                              </w:rPr>
+                            </w:pPr>
+                            <w:r>
+                              <w:rPr>
+                                <w:lang w:val="en-US"/>
+                              </w:rPr>
+                              <w:t xml:space="preserve">Original </w:t>
+                            </w:r>
+                            <w:r>
+                              <w:t>framework for contrastive learning</w:t>
+                            </w:r>
+                          </w:p>
+                        </w:txbxContent>
+                      </wps:txbx>
+                      <wps:bodyPr rot="0" spcFirstLastPara="0" vertOverflow="overflow" horzOverflow="overflow" vert="horz" wrap="square" lIns="0" tIns="0" rIns="0" bIns="0" numCol="1" spcCol="0" rtlCol="0" fromWordArt="0" anchor="t" anchorCtr="0" forceAA="0" compatLnSpc="1">
+                        <a:prstTxWarp prst="textNoShape">
+                          <a:avLst/>
+                        </a:prstTxWarp>
+                        <a:spAutoFit/>
+                      </wps:bodyPr>
+                    </wps:wsp>
+                  </a:graphicData>
+                </a:graphic>
+              </wp:anchor>
+            </w:drawing>
+          </mc:Choice>
+          <mc:Fallback>
+            <w:pict>
+              <v:shapetype w14:anchorId="55B8E11B" id="_x0000_t202" coordsize="21600,21600" o:spt="202" path="m,l,21600r21600,l21600,xe">
+                <v:stroke joinstyle="miter"/>
+                <v:path gradientshapeok="t" o:connecttype="rect"/>
+              </v:shapetype>
+              <v:shape id="Text Box 1" o:spid="_x0000_s1142" type="#_x0000_t202" style="position:absolute;margin-left:149.35pt;margin-top:20.7pt;width:221.75pt;height:.05pt;z-index:251723776;visibility:visible;mso-wrap-style:square;mso-wrap-distance-left:9pt;mso-wrap-distance-top:0;mso-wrap-distance-right:9pt;mso-wrap-distance-bottom:0;mso-position-horizontal:absolute;mso-position-horizontal-relative:text;mso-position-vertical:absolute;mso-position-vertical-relative:text;v-text-anchor:top" o:gfxdata="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" stroked="f">
+                <v:textbox style="mso-fit-shape-to-text:t" inset="0,0,0,0">
+                  <w:txbxContent>
+                    <w:p>
+                      <w:pPr>
+                        <w:pStyle w:val="Caption"/>
+                        <w:rPr>
+                          <w:noProof/>
+                          <w:lang w:val="en-US"/>
+                        </w:rPr>
+                      </w:pPr>
+                      <w:r>
+                        <w:rPr>
+                          <w:lang w:val="en-US"/>
+                        </w:rPr>
+                        <w:t xml:space="preserve">Original </w:t>
+                      </w:r>
+                      <w:r>
+                        <w:t>framework for contrastive learning</w:t>
+                      </w:r>
+                    </w:p>
+                  </w:txbxContent>
+                </v:textbox>
+                <w10:wrap type="square"/>
+              </v:shape>
+            </w:pict>
+          </mc:Fallback>
+        </mc:AlternateContent>
+      </w:r>
+    </w:p>
+    <w:p/>
+    <w:p>
+      <w:r>
+        <w:rPr>
+          <w:noProof/>
+        </w:rPr>
+        <mc:AlternateContent>
+          <mc:Choice Requires="wps">
+            <w:drawing>
+              <wp:anchor distT="0" distB="0" distL="114300" distR="114300" simplePos="0" relativeHeight="251726848" behindDoc="0" locked="0" layoutInCell="1" allowOverlap="1" wp14:anchorId="5E155DA2" wp14:editId="3058545B">
+                <wp:simplePos x="0" y="0"/>
+                <wp:positionH relativeFrom="column">
+                  <wp:posOffset>1304925</wp:posOffset>
+                </wp:positionH>
+                <wp:positionV relativeFrom="paragraph">
+                  <wp:posOffset>2861310</wp:posOffset>
+                </wp:positionV>
+                <wp:extent cx="3662680" cy="635"/>
+                <wp:effectExtent l="0" t="0" r="0" b="0"/>
+                <wp:wrapSquare wrapText="bothSides"/>
+                <wp:docPr id="97019922" name="Text Box 1"/>
+                <wp:cNvGraphicFramePr/>
+                <a:graphic xmlns:a="http://schemas.openxmlformats.org/drawingml/2006/main">
+                  <a:graphicData uri="http://schemas.microsoft.com/office/word/2010/wordprocessingShape">
+                    <wps:wsp>
+                      <wps:cNvSpPr txBox="1"/>
+                      <wps:spPr>
+                        <a:xfrm>
+                          <a:off x="0" y="0"/>
+                          <a:ext cx="3662680" cy="635"/>
+                        </a:xfrm>
+                        <a:prstGeom prst="rect">
+                          <a:avLst/>
+                        </a:prstGeom>
+                        <a:solidFill>
+                          <a:prstClr val="white"/>
+                        </a:solidFill>
+                        <a:ln>
+                          <a:noFill/>
+                        </a:ln>
+                      </wps:spPr>
+                      <wps:txbx>
+                        <w:txbxContent>
+                          <w:p>
+                            <w:pPr>
+                              <w:pStyle w:val="Caption"/>
+                              <w:rPr>
+                                <w:noProof/>
+                                <w:lang w:val="en-US"/>
+                              </w:rPr>
+                            </w:pPr>
+                            <w:r>
+                              <w:rPr>
+                                <w:lang w:val="en-US"/>
+                              </w:rPr>
+                              <w:t xml:space="preserve">Our original modified </w:t>
+                            </w:r>
+                            <w:r>
+                              <w:t>framework for contrastive learning</w:t>
+                            </w:r>
+                          </w:p>
+                        </w:txbxContent>
+                      </wps:txbx>
+                      <wps:bodyPr rot="0" spcFirstLastPara="0" vertOverflow="overflow" horzOverflow="overflow" vert="horz" wrap="square" lIns="0" tIns="0" rIns="0" bIns="0" numCol="1" spcCol="0" rtlCol="0" fromWordArt="0" anchor="t" anchorCtr="0" forceAA="0" compatLnSpc="1">
+                        <a:prstTxWarp prst="textNoShape">
+                          <a:avLst/>
+                        </a:prstTxWarp>
+                        <a:spAutoFit/>
+                      </wps:bodyPr>
+                    </wps:wsp>
+                  </a:graphicData>
+                </a:graphic>
+              </wp:anchor>
+            </w:drawing>
+          </mc:Choice>
+          <mc:Fallback>
+            <w:pict>
+              <v:shape w14:anchorId="5E155DA2" id="_x0000_s1143" type="#_x0000_t202" style="position:absolute;margin-left:102.75pt;margin-top:225.3pt;width:288.4pt;height:.05pt;z-index:251726848;visibility:visible;mso-wrap-style:square;mso-wrap-distance-left:9pt;mso-wrap-distance-top:0;mso-wrap-distance-right:9pt;mso-wrap-distance-bottom:0;mso-position-horizontal:absolute;mso-position-horizontal-relative:text;mso-position-vertical:absolute;mso-position-vertical-relative:text;v-text-anchor:top" o:gfxdata="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" stroked="f">
+                <v:textbox style="mso-fit-shape-to-text:t" inset="0,0,0,0">
+                  <w:txbxContent>
+                    <w:p>
+                      <w:pPr>
+                        <w:pStyle w:val="Caption"/>
+                        <w:rPr>
+                          <w:noProof/>
+                          <w:lang w:val="en-US"/>
+                        </w:rPr>
+                      </w:pPr>
+                      <w:r>
+                        <w:rPr>
+                          <w:lang w:val="en-US"/>
+                        </w:rPr>
+                        <w:t xml:space="preserve">Our original modified </w:t>
+                      </w:r>
+                      <w:r>
+                        <w:t>framework for contrastive learning</w:t>
+                      </w:r>
+                    </w:p>
+                  </w:txbxContent>
+                </v:textbox>
+                <w10:wrap type="square"/>
+              </v:shape>
+            </w:pict>
+          </mc:Fallback>
+        </mc:AlternateContent>
+      </w:r>
+      <w:r>
+        <w:rPr>
+          <w:noProof/>
+        </w:rPr>
+        <w:drawing>
+          <wp:anchor distT="0" distB="0" distL="114300" distR="114300" simplePos="0" relativeHeight="251724800" behindDoc="0" locked="0" layoutInCell="1" allowOverlap="1" wp14:anchorId="51E6C4E9" wp14:editId="38E26A11">
+            <wp:simplePos x="0" y="0"/>
+            <wp:positionH relativeFrom="column">
+              <wp:posOffset>1304925</wp:posOffset>
+            </wp:positionH>
+            <wp:positionV relativeFrom="paragraph">
+              <wp:posOffset>140335</wp:posOffset>
+            </wp:positionV>
+            <wp:extent cx="3662680" cy="2663825"/>
+            <wp:effectExtent l="0" t="0" r="0" b="3175"/>
+            <wp:wrapSquare wrapText="bothSides"/>
+            <wp:docPr id="1661374122" name="Picture 1"/>
+            <wp:cNvGraphicFramePr>
+              <a:graphicFrameLocks xmlns:a="http://schemas.openxmlformats.org/drawingml/2006/main" noChangeAspect="1"/>
+            </wp:cNvGraphicFramePr>
+            <a:graphic xmlns:a="http://schemas.openxmlformats.org/drawingml/2006/main">
+              <a:graphicData uri="http://schemas.openxmlformats.org/drawingml/2006/picture">
+                <pic:pic xmlns:pic="http://schemas.openxmlformats.org/drawingml/2006/picture">
+                  <pic:nvPicPr>
+                    <pic:cNvPr id="1661374122" name=""/>
+                    <pic:cNvPicPr/>
+                  </pic:nvPicPr>
+                  <pic:blipFill>
+                    <a:blip r:embed="rId6" cstate="print">
+                      <a:extLst>
+                        <a:ext uri="{28A0092B-C50C-407E-A947-70E740481C1C}">
+                          <a14:useLocalDpi xmlns:a14="http://schemas.microsoft.com/office/drawing/2010/main" val="0"/>
+                        </a:ext>
+                      </a:extLst>
+                    </a:blip>
+                    <a:stretch>
+                      <a:fillRect/>
+                    </a:stretch>
+                  </pic:blipFill>
+                  <pic:spPr>
+                    <a:xfrm>
+                      <a:off x="0" y="0"/>
+                      <a:ext cx="3662680" cy="2663825"/>
+                    </a:xfrm>
+                    <a:prstGeom prst="rect">
+                      <a:avLst/>
+                    </a:prstGeom>
+                  </pic:spPr>
+                </pic:pic>
+              </a:graphicData>
+            </a:graphic>
+            <wp14:sizeRelH relativeFrom="margin">
+              <wp14:pctWidth>0</wp14:pctWidth>
+            </wp14:sizeRelH>
+            <wp14:sizeRelV relativeFrom="margin">
+              <wp14:pctHeight>0</wp14:pctHeight>
+            </wp14:sizeRelV>
+          </wp:anchor>
+        </w:drawing>
+      </w:r>
+    </w:p>
+    <w:p/>
+    <w:p/>
+    <w:p/>
+    <w:p/>
+    <w:p/>
+    <w:p/>
+    <w:p/>
+    <w:p/>
+    <w:p/>
+    <w:p/>
+    <w:p/>
+    <w:p/>
     <w:p>
       <w:pPr>
         <w:rPr>
@@ -9003,253 +9089,468 @@
           <w:bCs/>
           <w:u w:val="single"/>
         </w:rPr>
+        <w:lastRenderedPageBreak/>
         <w:t>The loss function</w:t>
       </w:r>
     </w:p>
     <w:p>
-      <w:pPr>
-        <w:rPr>
-          <w:lang w:val="en-IL"/>
-        </w:rPr>
-      </w:pPr>
-      <w:r>
-        <w:rPr>
-          <w:lang w:val="en-IL"/>
-        </w:rPr>
+      <w:r>
         <w:t>The NT-</w:t>
       </w:r>
       <w:proofErr w:type="spellStart"/>
       <w:r>
-        <w:rPr>
-          <w:lang w:val="en-IL"/>
-        </w:rPr>
         <w:t>Xent</w:t>
       </w:r>
       <w:proofErr w:type="spellEnd"/>
       <w:r>
-        <w:rPr>
-          <w:lang w:val="en-IL"/>
-        </w:rPr>
         <w:t xml:space="preserve"> loss is designed to pull the embeddings of positive pairs closer together in the embedding space while pushing embeddings of all other pairs (negative pairs) further apart</w:t>
       </w:r>
       <w:r>
-        <w:rPr>
-          <w:lang w:val="en-IL"/>
-        </w:rPr>
         <w:t>.</w:t>
       </w:r>
       <w:r>
         <w:rPr>
           <w:rFonts w:ascii="Times New Roman" w:eastAsia="Times New Roman" w:hAnsi="Times New Roman" w:cs="Times New Roman"/>
           <w:kern w:val="0"/>
-          <w:lang w:val="en-IL" w:eastAsia="en-IL"/>
+          <w:lang w:eastAsia="en-IL"/>
           <w14:ligatures w14:val="none"/>
         </w:rPr>
         <w:t xml:space="preserve"> </w:t>
       </w:r>
       <w:r>
+        <w:t>NT-</w:t>
+      </w:r>
+      <w:proofErr w:type="spellStart"/>
+      <w:r>
+        <w:t>Xent</w:t>
+      </w:r>
+      <w:proofErr w:type="spellEnd"/>
+      <w:r>
+        <w:t xml:space="preserve"> leverages the structure of contrastive learning</w:t>
+      </w:r>
+      <w:r>
+        <w:t xml:space="preserve">, </w:t>
+      </w:r>
+      <w:r>
+        <w:t xml:space="preserve">the model learns robust, generalizable representations without needing </w:t>
+      </w:r>
+      <w:proofErr w:type="spellStart"/>
+      <w:r>
+        <w:t>labeled</w:t>
+      </w:r>
+      <w:proofErr w:type="spellEnd"/>
+      <w:r>
+        <w:t xml:space="preserve"> data</w:t>
+      </w:r>
+      <w:r>
+        <w:t>.</w:t>
+      </w:r>
+    </w:p>
+    <w:p>
+      <w:r>
         <w:rPr>
-          <w:lang w:val="en-IL"/>
+          <w:noProof/>
         </w:rPr>
+        <w:drawing>
+          <wp:anchor distT="0" distB="0" distL="114300" distR="114300" simplePos="0" relativeHeight="251730944" behindDoc="0" locked="0" layoutInCell="1" allowOverlap="1" wp14:anchorId="73028CBF" wp14:editId="37304B50">
+            <wp:simplePos x="0" y="0"/>
+            <wp:positionH relativeFrom="column">
+              <wp:posOffset>3374973</wp:posOffset>
+            </wp:positionH>
+            <wp:positionV relativeFrom="paragraph">
+              <wp:posOffset>938823</wp:posOffset>
+            </wp:positionV>
+            <wp:extent cx="1767205" cy="1323975"/>
+            <wp:effectExtent l="0" t="0" r="4445" b="9525"/>
+            <wp:wrapSquare wrapText="bothSides"/>
+            <wp:docPr id="67496945" name="Picture 1"/>
+            <wp:cNvGraphicFramePr>
+              <a:graphicFrameLocks xmlns:a="http://schemas.openxmlformats.org/drawingml/2006/main" noChangeAspect="1"/>
+            </wp:cNvGraphicFramePr>
+            <a:graphic xmlns:a="http://schemas.openxmlformats.org/drawingml/2006/main">
+              <a:graphicData uri="http://schemas.openxmlformats.org/drawingml/2006/picture">
+                <pic:pic xmlns:pic="http://schemas.openxmlformats.org/drawingml/2006/picture">
+                  <pic:nvPicPr>
+                    <pic:cNvPr id="67496945" name=""/>
+                    <pic:cNvPicPr/>
+                  </pic:nvPicPr>
+                  <pic:blipFill>
+                    <a:blip r:embed="rId7" cstate="print">
+                      <a:extLst>
+                        <a:ext uri="{28A0092B-C50C-407E-A947-70E740481C1C}">
+                          <a14:useLocalDpi xmlns:a14="http://schemas.microsoft.com/office/drawing/2010/main" val="0"/>
+                        </a:ext>
+                      </a:extLst>
+                    </a:blip>
+                    <a:stretch>
+                      <a:fillRect/>
+                    </a:stretch>
+                  </pic:blipFill>
+                  <pic:spPr>
+                    <a:xfrm>
+                      <a:off x="0" y="0"/>
+                      <a:ext cx="1767205" cy="1323975"/>
+                    </a:xfrm>
+                    <a:prstGeom prst="rect">
+                      <a:avLst/>
+                    </a:prstGeom>
+                  </pic:spPr>
+                </pic:pic>
+              </a:graphicData>
+            </a:graphic>
+            <wp14:sizeRelH relativeFrom="margin">
+              <wp14:pctWidth>0</wp14:pctWidth>
+            </wp14:sizeRelH>
+            <wp14:sizeRelV relativeFrom="margin">
+              <wp14:pctHeight>0</wp14:pctHeight>
+            </wp14:sizeRelV>
+          </wp:anchor>
+        </w:drawing>
+      </w:r>
+      <w:r>
+        <w:t xml:space="preserve">We modified the </w:t>
+      </w:r>
+      <w:r>
         <w:t>NT-</w:t>
       </w:r>
       <w:proofErr w:type="spellStart"/>
       <w:r>
+        <w:t>Xent</w:t>
+      </w:r>
+      <w:proofErr w:type="spellEnd"/>
+      <w:r>
+        <w:t xml:space="preserve"> loss</w:t>
+      </w:r>
+      <w:r>
+        <w:t xml:space="preserve"> to accommodate the </w:t>
+      </w:r>
+      <w:r>
+        <w:t>Quadruplet</w:t>
+      </w:r>
+      <w:r>
+        <w:t>. We perform a pairing embedding in sequence which means that instead of assuming only one fixed counterpart for a given image we increase i</w:t>
+      </w:r>
+      <w:r>
+        <w:t>t</w:t>
+      </w:r>
+      <w:r>
+        <w:t xml:space="preserve"> to three</w:t>
+      </w:r>
+      <w:r>
+        <w:t>,</w:t>
+      </w:r>
+      <w:r>
+        <w:t xml:space="preserve"> </w:t>
+      </w:r>
+      <w:r>
+        <w:t>then we</w:t>
+      </w:r>
+      <w:r>
+        <w:t xml:space="preserve"> pair one embedding to the next</w:t>
+      </w:r>
+      <w:r>
+        <w:t xml:space="preserve"> as defined in the positive similarity matrix.</w:t>
+      </w:r>
+    </w:p>
+    <w:p>
+      <w:r>
         <w:rPr>
-          <w:lang w:val="en-IL"/>
+          <w:noProof/>
         </w:rPr>
-        <w:t>Xent</w:t>
-      </w:r>
-      <w:proofErr w:type="spellEnd"/>
-      <w:r>
-        <w:rPr>
-          <w:lang w:val="en-IL"/>
-        </w:rPr>
-        <w:t xml:space="preserve"> leverages the structure of contrastive learning</w:t>
-      </w:r>
-      <w:r>
-        <w:rPr>
-          <w:lang w:val="en-IL"/>
-        </w:rPr>
-        <w:t xml:space="preserve">, </w:t>
-      </w:r>
-      <w:r>
-        <w:rPr>
-          <w:lang w:val="en-IL"/>
-        </w:rPr>
-        <w:t xml:space="preserve">the model learns robust, generalizable representations without needing </w:t>
-      </w:r>
-      <w:proofErr w:type="spellStart"/>
-      <w:r>
-        <w:rPr>
-          <w:lang w:val="en-IL"/>
-        </w:rPr>
-        <w:t>labeled</w:t>
-      </w:r>
-      <w:proofErr w:type="spellEnd"/>
-      <w:r>
-        <w:rPr>
-          <w:lang w:val="en-IL"/>
-        </w:rPr>
-        <w:t xml:space="preserve"> data</w:t>
-      </w:r>
-      <w:r>
-        <w:rPr>
-          <w:lang w:val="en-IL"/>
-        </w:rPr>
-        <w:t>.</w:t>
-      </w:r>
-    </w:p>
+        <w:drawing>
+          <wp:anchor distT="0" distB="0" distL="114300" distR="114300" simplePos="0" relativeHeight="251727872" behindDoc="0" locked="0" layoutInCell="1" allowOverlap="1" wp14:anchorId="5AB203D8" wp14:editId="05B977A9">
+            <wp:simplePos x="0" y="0"/>
+            <wp:positionH relativeFrom="margin">
+              <wp:align>left</wp:align>
+            </wp:positionH>
+            <wp:positionV relativeFrom="paragraph">
+              <wp:posOffset>-635</wp:posOffset>
+            </wp:positionV>
+            <wp:extent cx="2395855" cy="1056005"/>
+            <wp:effectExtent l="0" t="0" r="4445" b="0"/>
+            <wp:wrapSquare wrapText="bothSides"/>
+            <wp:docPr id="1020360028" name="Picture 1"/>
+            <wp:cNvGraphicFramePr>
+              <a:graphicFrameLocks xmlns:a="http://schemas.openxmlformats.org/drawingml/2006/main" noChangeAspect="1"/>
+            </wp:cNvGraphicFramePr>
+            <a:graphic xmlns:a="http://schemas.openxmlformats.org/drawingml/2006/main">
+              <a:graphicData uri="http://schemas.openxmlformats.org/drawingml/2006/picture">
+                <pic:pic xmlns:pic="http://schemas.openxmlformats.org/drawingml/2006/picture">
+                  <pic:nvPicPr>
+                    <pic:cNvPr id="1020360028" name=""/>
+                    <pic:cNvPicPr/>
+                  </pic:nvPicPr>
+                  <pic:blipFill>
+                    <a:blip r:embed="rId8" cstate="print">
+                      <a:extLst>
+                        <a:ext uri="{28A0092B-C50C-407E-A947-70E740481C1C}">
+                          <a14:useLocalDpi xmlns:a14="http://schemas.microsoft.com/office/drawing/2010/main" val="0"/>
+                        </a:ext>
+                      </a:extLst>
+                    </a:blip>
+                    <a:stretch>
+                      <a:fillRect/>
+                    </a:stretch>
+                  </pic:blipFill>
+                  <pic:spPr>
+                    <a:xfrm>
+                      <a:off x="0" y="0"/>
+                      <a:ext cx="2426175" cy="1069627"/>
+                    </a:xfrm>
+                    <a:prstGeom prst="rect">
+                      <a:avLst/>
+                    </a:prstGeom>
+                  </pic:spPr>
+                </pic:pic>
+              </a:graphicData>
+            </a:graphic>
+            <wp14:sizeRelH relativeFrom="margin">
+              <wp14:pctWidth>0</wp14:pctWidth>
+            </wp14:sizeRelH>
+            <wp14:sizeRelV relativeFrom="margin">
+              <wp14:pctHeight>0</wp14:pctHeight>
+            </wp14:sizeRelV>
+          </wp:anchor>
+        </w:drawing>
+      </w:r>
+    </w:p>
+    <w:p/>
+    <w:p/>
+    <w:p/>
     <w:p>
       <w:pPr>
         <w:rPr>
           <w:b/>
           <w:bCs/>
           <w:u w:val="single"/>
-          <w:lang w:val="en-IL"/>
         </w:rPr>
       </w:pPr>
       <w:r>
+        <w:rPr>
+          <w:noProof/>
+        </w:rPr>
+        <mc:AlternateContent>
+          <mc:Choice Requires="wps">
+            <w:drawing>
+              <wp:anchor distT="0" distB="0" distL="114300" distR="114300" simplePos="0" relativeHeight="251732992" behindDoc="0" locked="0" layoutInCell="1" allowOverlap="1" wp14:anchorId="5FED535E" wp14:editId="4F8B6985">
+                <wp:simplePos x="0" y="0"/>
+                <wp:positionH relativeFrom="column">
+                  <wp:posOffset>3285490</wp:posOffset>
+                </wp:positionH>
+                <wp:positionV relativeFrom="paragraph">
+                  <wp:posOffset>60325</wp:posOffset>
+                </wp:positionV>
+                <wp:extent cx="1896745" cy="635"/>
+                <wp:effectExtent l="0" t="0" r="0" b="0"/>
+                <wp:wrapSquare wrapText="bothSides"/>
+                <wp:docPr id="669618129" name="Text Box 1"/>
+                <wp:cNvGraphicFramePr/>
+                <a:graphic xmlns:a="http://schemas.openxmlformats.org/drawingml/2006/main">
+                  <a:graphicData uri="http://schemas.microsoft.com/office/word/2010/wordprocessingShape">
+                    <wps:wsp>
+                      <wps:cNvSpPr txBox="1"/>
+                      <wps:spPr>
+                        <a:xfrm>
+                          <a:off x="0" y="0"/>
+                          <a:ext cx="1896745" cy="635"/>
+                        </a:xfrm>
+                        <a:prstGeom prst="rect">
+                          <a:avLst/>
+                        </a:prstGeom>
+                        <a:solidFill>
+                          <a:prstClr val="white"/>
+                        </a:solidFill>
+                        <a:ln>
+                          <a:noFill/>
+                        </a:ln>
+                      </wps:spPr>
+                      <wps:txbx>
+                        <w:txbxContent>
+                          <w:p>
+                            <w:pPr>
+                              <w:pStyle w:val="Caption"/>
+                              <w:rPr>
+                                <w:noProof/>
+                                <w:lang w:val="en-US"/>
+                              </w:rPr>
+                            </w:pPr>
+                            <w:r>
+                              <w:rPr>
+                                <w:lang w:val="en-US"/>
+                              </w:rPr>
+                              <w:t xml:space="preserve">Modified </w:t>
+                            </w:r>
+                            <w:r>
+                              <w:rPr>
+                                <w:lang w:val="en-US"/>
+                              </w:rPr>
+                              <w:t>positive similarity definition</w:t>
+                            </w:r>
+                          </w:p>
+                        </w:txbxContent>
+                      </wps:txbx>
+                      <wps:bodyPr rot="0" spcFirstLastPara="0" vertOverflow="overflow" horzOverflow="overflow" vert="horz" wrap="square" lIns="0" tIns="0" rIns="0" bIns="0" numCol="1" spcCol="0" rtlCol="0" fromWordArt="0" anchor="t" anchorCtr="0" forceAA="0" compatLnSpc="1">
+                        <a:prstTxWarp prst="textNoShape">
+                          <a:avLst/>
+                        </a:prstTxWarp>
+                        <a:spAutoFit/>
+                      </wps:bodyPr>
+                    </wps:wsp>
+                  </a:graphicData>
+                </a:graphic>
+              </wp:anchor>
+            </w:drawing>
+          </mc:Choice>
+          <mc:Fallback>
+            <w:pict>
+              <v:shape w14:anchorId="5FED535E" id="_x0000_s1144" type="#_x0000_t202" style="position:absolute;margin-left:258.7pt;margin-top:4.75pt;width:149.35pt;height:.05pt;z-index:251732992;visibility:visible;mso-wrap-style:square;mso-wrap-distance-left:9pt;mso-wrap-distance-top:0;mso-wrap-distance-right:9pt;mso-wrap-distance-bottom:0;mso-position-horizontal:absolute;mso-position-horizontal-relative:text;mso-position-vertical:absolute;mso-position-vertical-relative:text;v-text-anchor:top" o:gfxdata="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" stroked="f">
+                <v:textbox style="mso-fit-shape-to-text:t" inset="0,0,0,0">
+                  <w:txbxContent>
+                    <w:p>
+                      <w:pPr>
+                        <w:pStyle w:val="Caption"/>
+                        <w:rPr>
+                          <w:noProof/>
+                          <w:lang w:val="en-US"/>
+                        </w:rPr>
+                      </w:pPr>
+                      <w:r>
+                        <w:rPr>
+                          <w:lang w:val="en-US"/>
+                        </w:rPr>
+                        <w:t xml:space="preserve">Modified </w:t>
+                      </w:r>
+                      <w:r>
+                        <w:rPr>
+                          <w:lang w:val="en-US"/>
+                        </w:rPr>
+                        <w:t>positive similarity definition</w:t>
+                      </w:r>
+                    </w:p>
+                  </w:txbxContent>
+                </v:textbox>
+                <w10:wrap type="square"/>
+              </v:shape>
+            </w:pict>
+          </mc:Fallback>
+        </mc:AlternateContent>
+      </w:r>
+      <w:r>
+        <w:rPr>
+          <w:noProof/>
+        </w:rPr>
+        <mc:AlternateContent>
+          <mc:Choice Requires="wps">
+            <w:drawing>
+              <wp:anchor distT="0" distB="0" distL="114300" distR="114300" simplePos="0" relativeHeight="251729920" behindDoc="0" locked="0" layoutInCell="1" allowOverlap="1" wp14:anchorId="50088F11" wp14:editId="05F56331">
+                <wp:simplePos x="0" y="0"/>
+                <wp:positionH relativeFrom="column">
+                  <wp:posOffset>132727</wp:posOffset>
+                </wp:positionH>
+                <wp:positionV relativeFrom="paragraph">
+                  <wp:posOffset>21482</wp:posOffset>
+                </wp:positionV>
+                <wp:extent cx="1896745" cy="635"/>
+                <wp:effectExtent l="0" t="0" r="0" b="0"/>
+                <wp:wrapSquare wrapText="bothSides"/>
+                <wp:docPr id="953107900" name="Text Box 1"/>
+                <wp:cNvGraphicFramePr/>
+                <a:graphic xmlns:a="http://schemas.openxmlformats.org/drawingml/2006/main">
+                  <a:graphicData uri="http://schemas.microsoft.com/office/word/2010/wordprocessingShape">
+                    <wps:wsp>
+                      <wps:cNvSpPr txBox="1"/>
+                      <wps:spPr>
+                        <a:xfrm>
+                          <a:off x="0" y="0"/>
+                          <a:ext cx="1896745" cy="635"/>
+                        </a:xfrm>
+                        <a:prstGeom prst="rect">
+                          <a:avLst/>
+                        </a:prstGeom>
+                        <a:solidFill>
+                          <a:prstClr val="white"/>
+                        </a:solidFill>
+                        <a:ln>
+                          <a:noFill/>
+                        </a:ln>
+                      </wps:spPr>
+                      <wps:txbx>
+                        <w:txbxContent>
+                          <w:p>
+                            <w:pPr>
+                              <w:pStyle w:val="Caption"/>
+                              <w:rPr>
+                                <w:noProof/>
+                                <w:lang w:val="en-US"/>
+                              </w:rPr>
+                            </w:pPr>
+                            <w:r>
+                              <w:rPr>
+                                <w:lang w:val="en-US"/>
+                              </w:rPr>
+                              <w:t>Original positive similarity definition</w:t>
+                            </w:r>
+                          </w:p>
+                        </w:txbxContent>
+                      </wps:txbx>
+                      <wps:bodyPr rot="0" spcFirstLastPara="0" vertOverflow="overflow" horzOverflow="overflow" vert="horz" wrap="square" lIns="0" tIns="0" rIns="0" bIns="0" numCol="1" spcCol="0" rtlCol="0" fromWordArt="0" anchor="t" anchorCtr="0" forceAA="0" compatLnSpc="1">
+                        <a:prstTxWarp prst="textNoShape">
+                          <a:avLst/>
+                        </a:prstTxWarp>
+                        <a:spAutoFit/>
+                      </wps:bodyPr>
+                    </wps:wsp>
+                  </a:graphicData>
+                </a:graphic>
+              </wp:anchor>
+            </w:drawing>
+          </mc:Choice>
+          <mc:Fallback>
+            <w:pict>
+              <v:shape w14:anchorId="50088F11" id="_x0000_s1145" type="#_x0000_t202" style="position:absolute;margin-left:10.45pt;margin-top:1.7pt;width:149.35pt;height:.05pt;z-index:251729920;visibility:visible;mso-wrap-style:square;mso-wrap-distance-left:9pt;mso-wrap-distance-top:0;mso-wrap-distance-right:9pt;mso-wrap-distance-bottom:0;mso-position-horizontal:absolute;mso-position-horizontal-relative:text;mso-position-vertical:absolute;mso-position-vertical-relative:text;v-text-anchor:top" o:gfxdata="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" stroked="f">
+                <v:textbox style="mso-fit-shape-to-text:t" inset="0,0,0,0">
+                  <w:txbxContent>
+                    <w:p>
+                      <w:pPr>
+                        <w:pStyle w:val="Caption"/>
+                        <w:rPr>
+                          <w:noProof/>
+                          <w:lang w:val="en-US"/>
+                        </w:rPr>
+                      </w:pPr>
+                      <w:r>
+                        <w:rPr>
+                          <w:lang w:val="en-US"/>
+                        </w:rPr>
+                        <w:t>Original positive similarity definition</w:t>
+                      </w:r>
+                    </w:p>
+                  </w:txbxContent>
+                </v:textbox>
+                <w10:wrap type="square"/>
+              </v:shape>
+            </w:pict>
+          </mc:Fallback>
+        </mc:AlternateContent>
+      </w:r>
+    </w:p>
+    <w:p>
+      <w:pPr>
         <w:rPr>
           <w:b/>
           <w:bCs/>
           <w:u w:val="single"/>
-          <w:lang w:val="en-IL"/>
         </w:rPr>
-        <w:t>Temperature consideration</w:t>
-      </w:r>
+      </w:pPr>
     </w:p>
     <w:p>
       <w:pPr>
         <w:rPr>
-          <w:lang w:val="en-IL"/>
+          <w:lang w:val="en-US"/>
         </w:rPr>
       </w:pPr>
       <w:r>
-        <w:rPr>
-          <w:lang w:val="en-IL"/>
-        </w:rPr>
-        <w:t xml:space="preserve">We also chose a balanced </w:t>
-      </w:r>
-      <w:r>
-        <w:rPr>
-          <w:lang w:val="en-IL"/>
-        </w:rPr>
-        <w:t xml:space="preserve">temperature parameter </w:t>
-      </w:r>
-      <w:r>
-        <w:rPr>
-          <w:lang w:val="en-IL"/>
-        </w:rPr>
-        <w:t>T</w:t>
-      </w:r>
-      <w:r>
-        <w:rPr>
-          <w:lang w:val="en-IL"/>
-        </w:rPr>
-        <w:t xml:space="preserve"> in the NT-</w:t>
-      </w:r>
-      <w:proofErr w:type="spellStart"/>
-      <w:r>
-        <w:rPr>
-          <w:lang w:val="en-IL"/>
-        </w:rPr>
-        <w:t>Xent</w:t>
-      </w:r>
-      <w:proofErr w:type="spellEnd"/>
-      <w:r>
-        <w:rPr>
-          <w:lang w:val="en-IL"/>
-        </w:rPr>
-        <w:t xml:space="preserve"> loss</w:t>
-      </w:r>
-      <w:r>
-        <w:rPr>
-          <w:lang w:val="en-IL"/>
-        </w:rPr>
-        <w:t>,</w:t>
-      </w:r>
-    </w:p>
-    <w:p>
-      <w:pPr>
-        <w:rPr>
-          <w:lang w:val="en-IL"/>
-        </w:rPr>
-      </w:pPr>
-      <w:r>
-        <w:rPr>
-          <w:lang w:val="en-IL"/>
-        </w:rPr>
-        <w:t xml:space="preserve"> Small </w:t>
-      </w:r>
-      <w:r>
-        <w:rPr>
-          <w:lang w:val="en-IL"/>
-        </w:rPr>
-        <w:t>t</w:t>
-      </w:r>
-      <w:r>
-        <w:rPr>
-          <w:lang w:val="en-IL"/>
-        </w:rPr>
-        <w:t xml:space="preserve">emperature </w:t>
-      </w:r>
-      <w:r>
-        <w:rPr>
-          <w:lang w:val="en-IL"/>
-        </w:rPr>
-        <w:t xml:space="preserve">makes the </w:t>
-      </w:r>
-      <w:proofErr w:type="spellStart"/>
-      <w:r>
-        <w:rPr>
-          <w:lang w:val="en-IL"/>
-        </w:rPr>
-        <w:t>softmax</w:t>
-      </w:r>
-      <w:proofErr w:type="spellEnd"/>
-      <w:r>
-        <w:rPr>
-          <w:lang w:val="en-IL"/>
-        </w:rPr>
-        <w:t xml:space="preserve"> distribution peak sharply </w:t>
-      </w:r>
-      <w:r>
-        <w:rPr>
-          <w:lang w:val="en-IL"/>
-        </w:rPr>
-        <w:t>for the nearest vector</w:t>
-      </w:r>
-      <w:r>
-        <w:rPr>
-          <w:lang w:val="en-IL"/>
-        </w:rPr>
-        <w:t xml:space="preserve">. The model is forced to “choose” the positive pair with high confidence, penalizing even small deviations harshly. </w:t>
-      </w:r>
-    </w:p>
-    <w:p>
-      <w:pPr>
-        <w:rPr>
-          <w:lang w:val="en-IL"/>
-        </w:rPr>
-      </w:pPr>
-      <w:r>
-        <w:rPr>
-          <w:lang w:val="en-IL"/>
-        </w:rPr>
-        <w:t>Large temperature</w:t>
-      </w:r>
-      <w:r>
-        <w:rPr>
-          <w:lang w:val="en-IL"/>
-        </w:rPr>
-        <w:t xml:space="preserve"> flattens the distribution, spreading probability more evenly across all pairs. </w:t>
-      </w:r>
-      <w:r>
-        <w:rPr>
-          <w:lang w:val="en-IL"/>
-        </w:rPr>
-        <w:t>To large temperature can harm distinction between pairs and reduce test accuracy.</w:t>
+        <w:t>We have found that the cyclic pairing that is seen above is superior to pairing the rest to a single embedding.</w:t>
       </w:r>
     </w:p>
     <w:p>
@@ -9258,7 +9559,6 @@
           <w:b/>
           <w:bCs/>
           <w:u w:val="single"/>
-          <w:lang w:val="en-IL"/>
         </w:rPr>
       </w:pPr>
       <w:r>
@@ -9266,111 +9566,134 @@
           <w:b/>
           <w:bCs/>
           <w:u w:val="single"/>
-          <w:lang w:val="en-IL"/>
+        </w:rPr>
+        <w:t>Temperature consideration</w:t>
+      </w:r>
+    </w:p>
+    <w:p>
+      <w:r>
+        <w:t xml:space="preserve">We also chose a </w:t>
+      </w:r>
+      <w:r>
+        <w:t>small</w:t>
+      </w:r>
+      <w:r>
+        <w:t xml:space="preserve"> </w:t>
+      </w:r>
+      <w:r>
+        <w:t xml:space="preserve">temperature parameter </w:t>
+      </w:r>
+      <w:r>
+        <w:t>T</w:t>
+      </w:r>
+      <w:r>
+        <w:t xml:space="preserve"> in the NT-</w:t>
+      </w:r>
+      <w:proofErr w:type="spellStart"/>
+      <w:r>
+        <w:t>Xent</w:t>
+      </w:r>
+      <w:proofErr w:type="spellEnd"/>
+      <w:r>
+        <w:t xml:space="preserve"> loss</w:t>
+      </w:r>
+      <w:r>
+        <w:t xml:space="preserve"> (0.07) </w:t>
+      </w:r>
+      <w:r>
+        <w:t>to get a tighter grouping</w:t>
+      </w:r>
+      <w:r>
+        <w:t>,</w:t>
+      </w:r>
+    </w:p>
+    <w:p>
+      <w:r>
+        <w:t>Small t</w:t>
+      </w:r>
+      <w:r>
+        <w:t xml:space="preserve">emperature </w:t>
+      </w:r>
+      <w:r>
+        <w:t xml:space="preserve">makes the </w:t>
+      </w:r>
+      <w:proofErr w:type="spellStart"/>
+      <w:r>
+        <w:t>softmax</w:t>
+      </w:r>
+      <w:proofErr w:type="spellEnd"/>
+      <w:r>
+        <w:t xml:space="preserve"> distribution peak sharply </w:t>
+      </w:r>
+      <w:r>
+        <w:t>for the nearest vector</w:t>
+      </w:r>
+      <w:r>
+        <w:t xml:space="preserve">. The model is forced to “choose” the positive pair with high confidence, penalizing even small deviations harshly. </w:t>
+      </w:r>
+    </w:p>
+    <w:p>
+      <w:r>
+        <w:t>Large temperature</w:t>
+      </w:r>
+      <w:r>
+        <w:t xml:space="preserve"> flattens the distribution, spreading probability more evenly across all pairs. </w:t>
+      </w:r>
+      <w:r>
+        <w:t>To large temperature can harm distinction between pairs and reduce test accuracy.</w:t>
+      </w:r>
+    </w:p>
+    <w:p>
+      <w:pPr>
+        <w:rPr>
+          <w:b/>
+          <w:bCs/>
+          <w:u w:val="single"/>
+        </w:rPr>
+      </w:pPr>
+      <w:r>
+        <w:rPr>
+          <w:b/>
+          <w:bCs/>
+          <w:u w:val="single"/>
         </w:rPr>
         <w:t>Data augmentation</w:t>
       </w:r>
     </w:p>
     <w:p>
-      <w:pPr>
-        <w:rPr>
-          <w:lang w:val="en-IL"/>
-        </w:rPr>
-      </w:pPr>
-      <w:r>
-        <w:rPr>
-          <w:lang w:val="en-IL"/>
-        </w:rPr>
+      <w:r>
         <w:t xml:space="preserve">Data augmentation is </w:t>
       </w:r>
       <w:r>
-        <w:rPr>
-          <w:lang w:val="en-IL"/>
-        </w:rPr>
         <w:t>essential in</w:t>
       </w:r>
       <w:r>
-        <w:rPr>
-          <w:lang w:val="en-IL"/>
-        </w:rPr>
         <w:t xml:space="preserve"> </w:t>
       </w:r>
       <w:proofErr w:type="spellStart"/>
       <w:r>
-        <w:rPr>
-          <w:lang w:val="en-IL"/>
-        </w:rPr>
         <w:t>SimCLR</w:t>
       </w:r>
       <w:proofErr w:type="spellEnd"/>
       <w:r>
-        <w:rPr>
-          <w:lang w:val="en-IL"/>
-        </w:rPr>
-        <w:t xml:space="preserve">. </w:t>
-      </w:r>
-      <w:proofErr w:type="gramStart"/>
-      <w:r>
-        <w:rPr>
-          <w:lang w:val="en-IL"/>
-        </w:rPr>
-        <w:t>Its</w:t>
-      </w:r>
-      <w:proofErr w:type="gramEnd"/>
-      <w:r>
-        <w:rPr>
-          <w:lang w:val="en-IL"/>
-        </w:rPr>
-        <w:t xml:space="preserve"> used to create</w:t>
-      </w:r>
-      <w:r>
-        <w:rPr>
-          <w:lang w:val="en-IL"/>
-        </w:rPr>
+        <w:t>. Its used to create</w:t>
+      </w:r>
+      <w:r>
         <w:t xml:space="preserve"> variability and robustness needed for the model to learn meaningful, generalizable representations, especially in self-supervised settings like contrastive learning. </w:t>
       </w:r>
       <w:r>
-        <w:rPr>
-          <w:lang w:val="en-IL"/>
-        </w:rPr>
         <w:t>T</w:t>
       </w:r>
       <w:r>
-        <w:rPr>
-          <w:lang w:val="en-IL"/>
-        </w:rPr>
-        <w:t xml:space="preserve">he goal is to train a model to recognize that two augmented versions of the same image are fundamentally the </w:t>
-      </w:r>
-      <w:proofErr w:type="gramStart"/>
-      <w:r>
-        <w:rPr>
-          <w:lang w:val="en-IL"/>
-        </w:rPr>
-        <w:t>same,</w:t>
-      </w:r>
-      <w:proofErr w:type="gramEnd"/>
-      <w:r>
-        <w:rPr>
-          <w:lang w:val="en-IL"/>
-        </w:rPr>
-        <w:t xml:space="preserve"> while distinguishing them from augmentations of different images</w:t>
-      </w:r>
-      <w:r>
-        <w:rPr>
-          <w:lang w:val="en-IL"/>
-        </w:rPr>
+        <w:t>he goal is to train a model to recognize that augmented versions of the same image are fundamentally the same, while distinguishing them from augmentations of different images</w:t>
+      </w:r>
+      <w:r>
         <w:t>, d</w:t>
       </w:r>
       <w:r>
-        <w:rPr>
-          <w:lang w:val="en-IL"/>
-        </w:rPr>
         <w:t>ata augmentation provides the “different views” of the same data point that fuel this contrastive learning process</w:t>
       </w:r>
       <w:r>
-        <w:rPr>
-          <w:lang w:val="en-IL"/>
-        </w:rPr>
         <w:t>. The main benefits of data augmentation are:</w:t>
       </w:r>
     </w:p>
@@ -9381,40 +9704,23 @@
           <w:ilvl w:val="0"/>
           <w:numId w:val="4"/>
         </w:numPr>
-        <w:rPr>
-          <w:lang w:val="en-IL"/>
-        </w:rPr>
-      </w:pPr>
-      <w:r>
-        <w:rPr>
-          <w:lang w:val="en-IL"/>
-        </w:rPr>
+      </w:pPr>
+      <w:r>
+        <w:lastRenderedPageBreak/>
         <w:t xml:space="preserve">Creating positive pairs and using </w:t>
       </w:r>
       <w:r>
-        <w:rPr>
-          <w:lang w:val="en-IL"/>
-        </w:rPr>
         <w:t>NT-</w:t>
       </w:r>
       <w:proofErr w:type="spellStart"/>
       <w:r>
-        <w:rPr>
-          <w:lang w:val="en-IL"/>
-        </w:rPr>
         <w:t>Xent</w:t>
       </w:r>
       <w:proofErr w:type="spellEnd"/>
       <w:r>
-        <w:rPr>
-          <w:lang w:val="en-IL"/>
-        </w:rPr>
         <w:t xml:space="preserve"> loss</w:t>
       </w:r>
       <w:r>
-        <w:rPr>
-          <w:lang w:val="en-IL"/>
-        </w:rPr>
         <w:t xml:space="preserve"> to make them similar.</w:t>
       </w:r>
     </w:p>
@@ -9425,26 +9731,14 @@
           <w:ilvl w:val="0"/>
           <w:numId w:val="4"/>
         </w:numPr>
-        <w:rPr>
-          <w:lang w:val="en-IL"/>
-        </w:rPr>
-      </w:pPr>
-      <w:r>
-        <w:rPr>
-          <w:lang w:val="en-IL"/>
-        </w:rPr>
+      </w:pPr>
+      <w:r>
         <w:t xml:space="preserve">Forces invariance and </w:t>
       </w:r>
       <w:r>
-        <w:rPr>
-          <w:lang w:val="en-IL"/>
-        </w:rPr>
         <w:t>learns representations that are robust to such changes</w:t>
       </w:r>
       <w:r>
-        <w:rPr>
-          <w:lang w:val="en-IL"/>
-        </w:rPr>
         <w:t>.</w:t>
       </w:r>
     </w:p>
@@ -9455,14 +9749,8 @@
           <w:ilvl w:val="0"/>
           <w:numId w:val="4"/>
         </w:numPr>
-        <w:rPr>
-          <w:lang w:val="en-IL"/>
-        </w:rPr>
-      </w:pPr>
-      <w:r>
-        <w:rPr>
-          <w:lang w:val="en-IL"/>
-        </w:rPr>
+      </w:pPr>
+      <w:r>
         <w:t>Increase effective data size.</w:t>
       </w:r>
     </w:p>
@@ -9473,33 +9761,16 @@
           <w:ilvl w:val="0"/>
           <w:numId w:val="4"/>
         </w:numPr>
-        <w:rPr>
-          <w:lang w:val="en-IL"/>
-        </w:rPr>
-      </w:pPr>
-      <w:r>
-        <w:rPr>
-          <w:lang w:val="en-IL"/>
-        </w:rPr>
+      </w:pPr>
+      <w:r>
         <w:t xml:space="preserve">Sharpening feature extraction </w:t>
       </w:r>
       <w:r>
-        <w:rPr>
-          <w:lang w:val="en-IL"/>
-        </w:rPr>
         <w:t xml:space="preserve">by differentiating between meaningful features of the images and not the augmentations </w:t>
       </w:r>
     </w:p>
     <w:p>
-      <w:pPr>
-        <w:rPr>
-          <w:lang w:val="en-IL"/>
-        </w:rPr>
-      </w:pPr>
-      <w:r>
-        <w:rPr>
-          <w:lang w:val="en-IL"/>
-        </w:rPr>
+      <w:r>
         <w:t>We used the following augmentations with varying probability:</w:t>
       </w:r>
     </w:p>
@@ -9510,14 +9781,8 @@
           <w:ilvl w:val="0"/>
           <w:numId w:val="5"/>
         </w:numPr>
-        <w:rPr>
-          <w:lang w:val="en-IL"/>
-        </w:rPr>
-      </w:pPr>
-      <w:r>
-        <w:rPr>
-          <w:lang w:val="en-IL"/>
-        </w:rPr>
+      </w:pPr>
+      <w:r>
         <w:t>Random crop</w:t>
       </w:r>
     </w:p>
@@ -9528,14 +9793,8 @@
           <w:ilvl w:val="0"/>
           <w:numId w:val="5"/>
         </w:numPr>
-        <w:rPr>
-          <w:lang w:val="en-IL"/>
-        </w:rPr>
-      </w:pPr>
-      <w:r>
-        <w:rPr>
-          <w:lang w:val="en-IL"/>
-        </w:rPr>
+      </w:pPr>
+      <w:r>
         <w:t>Random horizontal flip</w:t>
       </w:r>
     </w:p>
@@ -9546,28 +9805,16 @@
           <w:ilvl w:val="0"/>
           <w:numId w:val="5"/>
         </w:numPr>
-        <w:rPr>
-          <w:lang w:val="en-IL"/>
-        </w:rPr>
-      </w:pPr>
-      <w:r>
-        <w:rPr>
-          <w:lang w:val="en-IL"/>
-        </w:rPr>
+      </w:pPr>
+      <w:r>
         <w:t xml:space="preserve">Random </w:t>
       </w:r>
       <w:proofErr w:type="spellStart"/>
       <w:r>
-        <w:rPr>
-          <w:lang w:val="en-IL"/>
-        </w:rPr>
         <w:t>color</w:t>
       </w:r>
       <w:proofErr w:type="spellEnd"/>
       <w:r>
-        <w:rPr>
-          <w:lang w:val="en-IL"/>
-        </w:rPr>
         <w:t xml:space="preserve"> jitter</w:t>
       </w:r>
     </w:p>
@@ -9578,15 +9825,21 @@
           <w:ilvl w:val="0"/>
           <w:numId w:val="5"/>
         </w:numPr>
-        <w:rPr>
-          <w:lang w:val="en-IL"/>
-        </w:rPr>
-      </w:pPr>
-      <w:r>
-        <w:rPr>
-          <w:lang w:val="en-IL"/>
-        </w:rPr>
+      </w:pPr>
+      <w:r>
         <w:t>Random gaussian blur with random strength</w:t>
+      </w:r>
+    </w:p>
+    <w:p>
+      <w:pPr>
+        <w:pStyle w:val="ListParagraph"/>
+        <w:numPr>
+          <w:ilvl w:val="0"/>
+          <w:numId w:val="5"/>
+        </w:numPr>
+      </w:pPr>
+      <w:r>
+        <w:t>Random contrast</w:t>
       </w:r>
     </w:p>
     <w:p>
@@ -9595,7 +9848,6 @@
           <w:b/>
           <w:bCs/>
           <w:u w:val="single"/>
-          <w:lang w:val="en-IL"/>
         </w:rPr>
       </w:pPr>
       <w:r>
@@ -9603,58 +9855,30 @@
           <w:b/>
           <w:bCs/>
           <w:u w:val="single"/>
-          <w:lang w:val="en-IL"/>
         </w:rPr>
-        <w:lastRenderedPageBreak/>
         <w:t>Training process</w:t>
       </w:r>
     </w:p>
     <w:p>
-      <w:pPr>
-        <w:rPr>
-          <w:lang w:val="en-IL"/>
-        </w:rPr>
-      </w:pPr>
-      <w:r>
-        <w:rPr>
-          <w:lang w:val="en-IL"/>
-        </w:rPr>
+      <w:r>
         <w:t xml:space="preserve">In the training process we used the </w:t>
       </w:r>
       <w:proofErr w:type="spellStart"/>
       <w:r>
-        <w:rPr>
-          <w:lang w:val="en-IL"/>
-        </w:rPr>
         <w:t>NTXentLoss</w:t>
       </w:r>
       <w:proofErr w:type="spellEnd"/>
       <w:r>
-        <w:rPr>
-          <w:lang w:val="en-IL"/>
-        </w:rPr>
         <w:t xml:space="preserve"> an </w:t>
       </w:r>
       <w:r>
-        <w:rPr>
-          <w:lang w:val="en-IL"/>
-        </w:rPr>
         <w:t>Adam</w:t>
       </w:r>
       <w:r>
-        <w:rPr>
-          <w:lang w:val="en-IL"/>
-        </w:rPr>
         <w:t xml:space="preserve"> optimizer and scheduling as we described in the other parts.</w:t>
       </w:r>
     </w:p>
-    <w:p>
-      <w:pPr>
-        <w:rPr>
-          <w:lang w:val="en-IL"/>
-        </w:rPr>
-      </w:pPr>
-    </w:p>
+    <w:p/>
     <w:p>
       <w:r>
         <w:t>Param choices and hyperparameters tuning:</w:t>
@@ -9696,16 +9920,10 @@
         <w:t>Temperature for</w:t>
       </w:r>
       <w:r>
-        <w:rPr>
-          <w:lang w:val="en-IL"/>
-        </w:rPr>
         <w:t xml:space="preserve"> </w:t>
       </w:r>
       <w:proofErr w:type="spellStart"/>
       <w:r>
-        <w:rPr>
-          <w:lang w:val="en-IL"/>
-        </w:rPr>
         <w:t>NTXentLoss</w:t>
       </w:r>
       <w:proofErr w:type="spellEnd"/>
@@ -9719,9 +9937,6 @@
         </w:numPr>
       </w:pPr>
       <w:r>
-        <w:rPr>
-          <w:lang w:val="en-IL"/>
-        </w:rPr>
         <w:t>Adam optimizer parameters</w:t>
       </w:r>
     </w:p>
@@ -9738,34 +9953,28 @@
       </w:r>
     </w:p>
     <w:p>
+      <w:r>
+        <w:t xml:space="preserve">We also used fairly low number of epochs – 60 and a batch size of 128 samples. Which enable us to use a </w:t>
+      </w:r>
+      <w:r>
+        <w:t>simple</w:t>
+      </w:r>
+      <w:r>
+        <w:t xml:space="preserve"> model and architecture, that is unsupervised and with relatively fast training.</w:t>
+      </w:r>
+    </w:p>
+    <w:p>
       <w:pPr>
         <w:pStyle w:val="ListParagraph"/>
-        <w:rPr>
-          <w:lang w:val="en-IL"/>
-        </w:rPr>
-      </w:pPr>
-    </w:p>
-    <w:p>
-      <w:pPr>
-        <w:rPr>
-          <w:lang w:val="en-IL"/>
-        </w:rPr>
-      </w:pPr>
-    </w:p>
-    <w:p>
-      <w:pPr>
-        <w:rPr>
-          <w:lang w:val="en-IL"/>
-        </w:rPr>
-      </w:pPr>
-    </w:p>
-    <w:p>
-      <w:pPr>
-        <w:rPr>
-          <w:lang w:val="en-IL"/>
-        </w:rPr>
-      </w:pPr>
-    </w:p>
+      </w:pPr>
+    </w:p>
+    <w:p/>
+    <w:p/>
+    <w:p/>
+    <w:p/>
+    <w:p/>
+    <w:p/>
+    <w:p/>
     <w:p>
       <w:pPr>
         <w:pStyle w:val="ListParagraph"/>
@@ -9786,6 +9995,7 @@
           <w:szCs w:val="32"/>
           <w:u w:val="single"/>
         </w:rPr>
+        <w:lastRenderedPageBreak/>
         <w:t>Quantative</w:t>
       </w:r>
       <w:proofErr w:type="spellEnd"/>
@@ -9994,25 +10204,7 @@
           <w:szCs w:val="28"/>
           <w:u w:val="single"/>
         </w:rPr>
-        <w:t xml:space="preserve">Reconstruction </w:t>
-      </w:r>
-      <w:proofErr w:type="gramStart"/>
-      <w:r>
-        <w:rPr>
-          <w:sz w:val="28"/>
-          <w:szCs w:val="28"/>
-          <w:u w:val="single"/>
-        </w:rPr>
-        <w:t>error(</w:t>
-      </w:r>
-      <w:proofErr w:type="gramEnd"/>
-      <w:r>
-        <w:rPr>
-          <w:sz w:val="28"/>
-          <w:szCs w:val="28"/>
-          <w:u w:val="single"/>
-        </w:rPr>
-        <w:t>mean absolute error):</w:t>
+        <w:t>Reconstruction error(mean absolute error):</w:t>
       </w:r>
     </w:p>
     <w:p>
@@ -10030,23 +10222,7 @@
           <w:szCs w:val="28"/>
           <w:u w:val="single"/>
         </w:rPr>
-        <w:t xml:space="preserve">1.2.1 </w:t>
-      </w:r>
-      <w:r>
-        <w:rPr>
-          <w:sz w:val="28"/>
-          <w:szCs w:val="28"/>
-          <w:u w:val="single"/>
-        </w:rPr>
-        <w:t>CIFAR10</w:t>
-      </w:r>
-      <w:r>
-        <w:rPr>
-          <w:sz w:val="28"/>
-          <w:szCs w:val="28"/>
-          <w:u w:val="single"/>
-        </w:rPr>
-        <w:t xml:space="preserve"> </w:t>
+        <w:t xml:space="preserve">1.2.1 CIFAR10 </w:t>
       </w:r>
     </w:p>
     <w:tbl>
@@ -10209,25 +10385,7 @@
           <w:szCs w:val="28"/>
           <w:u w:val="single"/>
         </w:rPr>
-        <w:t xml:space="preserve">Reconstruction </w:t>
-      </w:r>
-      <w:proofErr w:type="gramStart"/>
-      <w:r>
-        <w:rPr>
-          <w:sz w:val="28"/>
-          <w:szCs w:val="28"/>
-          <w:u w:val="single"/>
-        </w:rPr>
-        <w:t>error(</w:t>
-      </w:r>
-      <w:proofErr w:type="gramEnd"/>
-      <w:r>
-        <w:rPr>
-          <w:sz w:val="28"/>
-          <w:szCs w:val="28"/>
-          <w:u w:val="single"/>
-        </w:rPr>
-        <w:t>mean absolute error):</w:t>
+        <w:t>Reconstruction error(mean absolute error):</w:t>
       </w:r>
     </w:p>
     <w:p/>
@@ -10246,16 +10404,18 @@
           <w:szCs w:val="28"/>
           <w:u w:val="single"/>
         </w:rPr>
-        <w:t>1.2.</w:t>
-      </w:r>
+        <w:t xml:space="preserve">1.2.2 </w:t>
+      </w:r>
+      <w:proofErr w:type="spellStart"/>
       <w:r>
         <w:rPr>
           <w:sz w:val="28"/>
           <w:szCs w:val="28"/>
           <w:u w:val="single"/>
         </w:rPr>
-        <w:t>2</w:t>
-      </w:r>
+        <w:t>Mnist</w:t>
+      </w:r>
+      <w:proofErr w:type="spellEnd"/>
       <w:r>
         <w:rPr>
           <w:sz w:val="28"/>
@@ -10263,215 +10423,6 @@
           <w:u w:val="single"/>
         </w:rPr>
         <w:t xml:space="preserve"> </w:t>
-      </w:r>
-      <w:proofErr w:type="spellStart"/>
-      <w:r>
-        <w:rPr>
-          <w:sz w:val="28"/>
-          <w:szCs w:val="28"/>
-          <w:u w:val="single"/>
-        </w:rPr>
-        <w:t>Mnist</w:t>
-      </w:r>
-      <w:proofErr w:type="spellEnd"/>
-      <w:r>
-        <w:rPr>
-          <w:sz w:val="28"/>
-          <w:szCs w:val="28"/>
-          <w:u w:val="single"/>
-        </w:rPr>
-        <w:t xml:space="preserve"> </w:t>
-      </w:r>
-    </w:p>
-    <w:tbl>
-      <w:tblPr>
-        <w:tblStyle w:val="GridTable1Light"/>
-        <w:tblW w:w="0" w:type="auto"/>
-        <w:tblLook w:val="04A0" w:firstRow="1" w:lastRow="0" w:firstColumn="1" w:lastColumn="0" w:noHBand="0" w:noVBand="1"/>
-      </w:tblPr>
-      <w:tblGrid>
-        <w:gridCol w:w="3005"/>
-        <w:gridCol w:w="3005"/>
-        <w:gridCol w:w="3006"/>
-      </w:tblGrid>
-      <w:tr>
-        <w:trPr>
-          <w:cnfStyle w:val="100000000000" w:firstRow="1" w:lastRow="0" w:firstColumn="0" w:lastColumn="0" w:oddVBand="0" w:evenVBand="0" w:oddHBand="0" w:evenHBand="0" w:firstRowFirstColumn="0" w:firstRowLastColumn="0" w:lastRowFirstColumn="0" w:lastRowLastColumn="0"/>
-        </w:trPr>
-        <w:tc>
-          <w:tcPr>
-            <w:cnfStyle w:val="001000000000" w:firstRow="0" w:lastRow="0" w:firstColumn="1" w:lastColumn="0" w:oddVBand="0" w:evenVBand="0" w:oddHBand="0" w:evenHBand="0" w:firstRowFirstColumn="0" w:firstRowLastColumn="0" w:lastRowFirstColumn="0" w:lastRowLastColumn="0"/>
-            <w:tcW w:w="3005" w:type="dxa"/>
-          </w:tcPr>
-          <w:p>
-            <w:pPr>
-              <w:pStyle w:val="ListParagraph"/>
-              <w:ind w:left="0"/>
-              <w:rPr>
-                <w:sz w:val="28"/>
-                <w:szCs w:val="28"/>
-                <w:u w:val="single"/>
-              </w:rPr>
-            </w:pPr>
-            <w:r>
-              <w:rPr>
-                <w:sz w:val="28"/>
-                <w:szCs w:val="28"/>
-                <w:u w:val="single"/>
-              </w:rPr>
-              <w:t>Training accuracy</w:t>
-            </w:r>
-          </w:p>
-        </w:tc>
-        <w:tc>
-          <w:tcPr>
-            <w:tcW w:w="3005" w:type="dxa"/>
-          </w:tcPr>
-          <w:p>
-            <w:pPr>
-              <w:pStyle w:val="ListParagraph"/>
-              <w:ind w:left="0"/>
-              <w:cnfStyle w:val="100000000000" w:firstRow="1" w:lastRow="0" w:firstColumn="0" w:lastColumn="0" w:oddVBand="0" w:evenVBand="0" w:oddHBand="0" w:evenHBand="0" w:firstRowFirstColumn="0" w:firstRowLastColumn="0" w:lastRowFirstColumn="0" w:lastRowLastColumn="0"/>
-              <w:rPr>
-                <w:sz w:val="28"/>
-                <w:szCs w:val="28"/>
-                <w:u w:val="single"/>
-              </w:rPr>
-            </w:pPr>
-            <w:r>
-              <w:rPr>
-                <w:sz w:val="28"/>
-                <w:szCs w:val="28"/>
-                <w:u w:val="single"/>
-              </w:rPr>
-              <w:t>Validation accuracy</w:t>
-            </w:r>
-          </w:p>
-        </w:tc>
-        <w:tc>
-          <w:tcPr>
-            <w:tcW w:w="3006" w:type="dxa"/>
-          </w:tcPr>
-          <w:p>
-            <w:pPr>
-              <w:pStyle w:val="ListParagraph"/>
-              <w:ind w:left="0"/>
-              <w:cnfStyle w:val="100000000000" w:firstRow="1" w:lastRow="0" w:firstColumn="0" w:lastColumn="0" w:oddVBand="0" w:evenVBand="0" w:oddHBand="0" w:evenHBand="0" w:firstRowFirstColumn="0" w:firstRowLastColumn="0" w:lastRowFirstColumn="0" w:lastRowLastColumn="0"/>
-              <w:rPr>
-                <w:sz w:val="28"/>
-                <w:szCs w:val="28"/>
-                <w:u w:val="single"/>
-              </w:rPr>
-            </w:pPr>
-            <w:r>
-              <w:rPr>
-                <w:sz w:val="28"/>
-                <w:szCs w:val="28"/>
-                <w:u w:val="single"/>
-              </w:rPr>
-              <w:t>Test accuracy</w:t>
-            </w:r>
-          </w:p>
-        </w:tc>
-      </w:tr>
-      <w:tr>
-        <w:tc>
-          <w:tcPr>
-            <w:cnfStyle w:val="001000000000" w:firstRow="0" w:lastRow="0" w:firstColumn="1" w:lastColumn="0" w:oddVBand="0" w:evenVBand="0" w:oddHBand="0" w:evenHBand="0" w:firstRowFirstColumn="0" w:firstRowLastColumn="0" w:lastRowFirstColumn="0" w:lastRowLastColumn="0"/>
-            <w:tcW w:w="3005" w:type="dxa"/>
-          </w:tcPr>
-          <w:p>
-            <w:pPr>
-              <w:pStyle w:val="ListParagraph"/>
-              <w:ind w:left="0"/>
-              <w:rPr>
-                <w:sz w:val="28"/>
-                <w:szCs w:val="28"/>
-                <w:u w:val="single"/>
-              </w:rPr>
-            </w:pPr>
-          </w:p>
-        </w:tc>
-        <w:tc>
-          <w:tcPr>
-            <w:tcW w:w="3005" w:type="dxa"/>
-          </w:tcPr>
-          <w:p>
-            <w:pPr>
-              <w:pStyle w:val="ListParagraph"/>
-              <w:ind w:left="0"/>
-              <w:cnfStyle w:val="000000000000" w:firstRow="0" w:lastRow="0" w:firstColumn="0" w:lastColumn="0" w:oddVBand="0" w:evenVBand="0" w:oddHBand="0" w:evenHBand="0" w:firstRowFirstColumn="0" w:firstRowLastColumn="0" w:lastRowFirstColumn="0" w:lastRowLastColumn="0"/>
-              <w:rPr>
-                <w:sz w:val="28"/>
-                <w:szCs w:val="28"/>
-                <w:u w:val="single"/>
-              </w:rPr>
-            </w:pPr>
-          </w:p>
-        </w:tc>
-        <w:tc>
-          <w:tcPr>
-            <w:tcW w:w="3006" w:type="dxa"/>
-          </w:tcPr>
-          <w:p>
-            <w:pPr>
-              <w:pStyle w:val="ListParagraph"/>
-              <w:ind w:left="0"/>
-              <w:cnfStyle w:val="000000000000" w:firstRow="0" w:lastRow="0" w:firstColumn="0" w:lastColumn="0" w:oddVBand="0" w:evenVBand="0" w:oddHBand="0" w:evenHBand="0" w:firstRowFirstColumn="0" w:firstRowLastColumn="0" w:lastRowFirstColumn="0" w:lastRowLastColumn="0"/>
-              <w:rPr>
-                <w:sz w:val="28"/>
-                <w:szCs w:val="28"/>
-                <w:u w:val="single"/>
-              </w:rPr>
-            </w:pPr>
-          </w:p>
-        </w:tc>
-      </w:tr>
-    </w:tbl>
-    <w:p>
-      <w:pPr>
-        <w:rPr>
-          <w:lang w:val="en-IL"/>
-        </w:rPr>
-      </w:pPr>
-    </w:p>
-    <w:p>
-      <w:r>
-        <w:t xml:space="preserve"> </w:t>
-      </w:r>
-    </w:p>
-    <w:p>
-      <w:pPr>
-        <w:pStyle w:val="ListParagraph"/>
-        <w:rPr>
-          <w:sz w:val="28"/>
-          <w:szCs w:val="28"/>
-          <w:u w:val="single"/>
-        </w:rPr>
-      </w:pPr>
-      <w:r>
-        <w:rPr>
-          <w:sz w:val="28"/>
-          <w:szCs w:val="28"/>
-          <w:u w:val="single"/>
-        </w:rPr>
-        <w:t>1.2.</w:t>
-      </w:r>
-      <w:r>
-        <w:rPr>
-          <w:sz w:val="28"/>
-          <w:szCs w:val="28"/>
-          <w:u w:val="single"/>
-        </w:rPr>
-        <w:t>2</w:t>
-      </w:r>
-      <w:r>
-        <w:rPr>
-          <w:sz w:val="28"/>
-          <w:szCs w:val="28"/>
-          <w:u w:val="single"/>
-        </w:rPr>
-        <w:t xml:space="preserve"> CIFAR10 </w:t>
       </w:r>
     </w:p>
     <w:tbl>
@@ -10621,6 +10572,11 @@
     </w:tbl>
     <w:p/>
     <w:p>
+      <w:r>
+        <w:t xml:space="preserve"> </w:t>
+      </w:r>
+    </w:p>
+    <w:p>
       <w:pPr>
         <w:pStyle w:val="ListParagraph"/>
         <w:rPr>
@@ -10635,42 +10591,7 @@
           <w:szCs w:val="28"/>
           <w:u w:val="single"/>
         </w:rPr>
-        <w:lastRenderedPageBreak/>
-        <w:t>1.2.</w:t>
-      </w:r>
-      <w:r>
-        <w:rPr>
-          <w:sz w:val="28"/>
-          <w:szCs w:val="28"/>
-          <w:u w:val="single"/>
-        </w:rPr>
-        <w:t>3</w:t>
-      </w:r>
-      <w:r>
-        <w:rPr>
-          <w:sz w:val="28"/>
-          <w:szCs w:val="28"/>
-          <w:u w:val="single"/>
-        </w:rPr>
-        <w:t xml:space="preserve"> </w:t>
-      </w:r>
-      <w:proofErr w:type="spellStart"/>
-      <w:r>
-        <w:rPr>
-          <w:sz w:val="28"/>
-          <w:szCs w:val="28"/>
-          <w:u w:val="single"/>
-        </w:rPr>
-        <w:t>Mnist</w:t>
-      </w:r>
-      <w:proofErr w:type="spellEnd"/>
-      <w:r>
-        <w:rPr>
-          <w:sz w:val="28"/>
-          <w:szCs w:val="28"/>
-          <w:u w:val="single"/>
-        </w:rPr>
-        <w:t xml:space="preserve"> </w:t>
+        <w:t xml:space="preserve">1.2.2 CIFAR10 </w:t>
       </w:r>
     </w:p>
     <w:tbl>
@@ -10681,6 +10602,8 @@
       </w:tblPr>
       <w:tblGrid>
         <w:gridCol w:w="3005"/>
+        <w:gridCol w:w="3005"/>
+        <w:gridCol w:w="3006"/>
       </w:tblGrid>
       <w:tr>
         <w:trPr>
@@ -10695,6 +10618,56 @@
             <w:pPr>
               <w:pStyle w:val="ListParagraph"/>
               <w:ind w:left="0"/>
+              <w:rPr>
+                <w:sz w:val="28"/>
+                <w:szCs w:val="28"/>
+                <w:u w:val="single"/>
+              </w:rPr>
+            </w:pPr>
+            <w:r>
+              <w:rPr>
+                <w:sz w:val="28"/>
+                <w:szCs w:val="28"/>
+                <w:u w:val="single"/>
+              </w:rPr>
+              <w:t>Training accuracy</w:t>
+            </w:r>
+          </w:p>
+        </w:tc>
+        <w:tc>
+          <w:tcPr>
+            <w:tcW w:w="3005" w:type="dxa"/>
+          </w:tcPr>
+          <w:p>
+            <w:pPr>
+              <w:pStyle w:val="ListParagraph"/>
+              <w:ind w:left="0"/>
+              <w:cnfStyle w:val="100000000000" w:firstRow="1" w:lastRow="0" w:firstColumn="0" w:lastColumn="0" w:oddVBand="0" w:evenVBand="0" w:oddHBand="0" w:evenHBand="0" w:firstRowFirstColumn="0" w:firstRowLastColumn="0" w:lastRowFirstColumn="0" w:lastRowLastColumn="0"/>
+              <w:rPr>
+                <w:sz w:val="28"/>
+                <w:szCs w:val="28"/>
+                <w:u w:val="single"/>
+              </w:rPr>
+            </w:pPr>
+            <w:r>
+              <w:rPr>
+                <w:sz w:val="28"/>
+                <w:szCs w:val="28"/>
+                <w:u w:val="single"/>
+              </w:rPr>
+              <w:t>Validation accuracy</w:t>
+            </w:r>
+          </w:p>
+        </w:tc>
+        <w:tc>
+          <w:tcPr>
+            <w:tcW w:w="3006" w:type="dxa"/>
+          </w:tcPr>
+          <w:p>
+            <w:pPr>
+              <w:pStyle w:val="ListParagraph"/>
+              <w:ind w:left="0"/>
+              <w:cnfStyle w:val="100000000000" w:firstRow="1" w:lastRow="0" w:firstColumn="0" w:lastColumn="0" w:oddVBand="0" w:evenVBand="0" w:oddHBand="0" w:evenHBand="0" w:firstRowFirstColumn="0" w:firstRowLastColumn="0" w:lastRowFirstColumn="0" w:lastRowLastColumn="0"/>
               <w:rPr>
                 <w:sz w:val="28"/>
                 <w:szCs w:val="28"/>
@@ -10730,6 +10703,40 @@
             </w:pPr>
           </w:p>
         </w:tc>
+        <w:tc>
+          <w:tcPr>
+            <w:tcW w:w="3005" w:type="dxa"/>
+          </w:tcPr>
+          <w:p>
+            <w:pPr>
+              <w:pStyle w:val="ListParagraph"/>
+              <w:ind w:left="0"/>
+              <w:cnfStyle w:val="000000000000" w:firstRow="0" w:lastRow="0" w:firstColumn="0" w:lastColumn="0" w:oddVBand="0" w:evenVBand="0" w:oddHBand="0" w:evenHBand="0" w:firstRowFirstColumn="0" w:firstRowLastColumn="0" w:lastRowFirstColumn="0" w:lastRowLastColumn="0"/>
+              <w:rPr>
+                <w:sz w:val="28"/>
+                <w:szCs w:val="28"/>
+                <w:u w:val="single"/>
+              </w:rPr>
+            </w:pPr>
+          </w:p>
+        </w:tc>
+        <w:tc>
+          <w:tcPr>
+            <w:tcW w:w="3006" w:type="dxa"/>
+          </w:tcPr>
+          <w:p>
+            <w:pPr>
+              <w:pStyle w:val="ListParagraph"/>
+              <w:ind w:left="0"/>
+              <w:cnfStyle w:val="000000000000" w:firstRow="0" w:lastRow="0" w:firstColumn="0" w:lastColumn="0" w:oddVBand="0" w:evenVBand="0" w:oddHBand="0" w:evenHBand="0" w:firstRowFirstColumn="0" w:firstRowLastColumn="0" w:lastRowFirstColumn="0" w:lastRowLastColumn="0"/>
+              <w:rPr>
+                <w:sz w:val="28"/>
+                <w:szCs w:val="28"/>
+                <w:u w:val="single"/>
+              </w:rPr>
+            </w:pPr>
+          </w:p>
+        </w:tc>
       </w:tr>
     </w:tbl>
     <w:p/>
@@ -10748,7 +10755,25 @@
           <w:szCs w:val="28"/>
           <w:u w:val="single"/>
         </w:rPr>
-        <w:t xml:space="preserve">1.2.3 CIFAR10 </w:t>
+        <w:t xml:space="preserve">1.2.3 </w:t>
+      </w:r>
+      <w:proofErr w:type="spellStart"/>
+      <w:r>
+        <w:rPr>
+          <w:sz w:val="28"/>
+          <w:szCs w:val="28"/>
+          <w:u w:val="single"/>
+        </w:rPr>
+        <w:t>Mnist</w:t>
+      </w:r>
+      <w:proofErr w:type="spellEnd"/>
+      <w:r>
+        <w:rPr>
+          <w:sz w:val="28"/>
+          <w:szCs w:val="28"/>
+          <w:u w:val="single"/>
+        </w:rPr>
+        <w:t xml:space="preserve"> </w:t>
       </w:r>
     </w:p>
     <w:tbl>
@@ -10759,6 +10784,8 @@
       </w:tblPr>
       <w:tblGrid>
         <w:gridCol w:w="3005"/>
+        <w:gridCol w:w="3005"/>
+        <w:gridCol w:w="3006"/>
       </w:tblGrid>
       <w:tr>
         <w:trPr>
@@ -10773,6 +10800,56 @@
             <w:pPr>
               <w:pStyle w:val="ListParagraph"/>
               <w:ind w:left="0"/>
+              <w:rPr>
+                <w:sz w:val="28"/>
+                <w:szCs w:val="28"/>
+                <w:u w:val="single"/>
+              </w:rPr>
+            </w:pPr>
+            <w:r>
+              <w:rPr>
+                <w:sz w:val="28"/>
+                <w:szCs w:val="28"/>
+                <w:u w:val="single"/>
+              </w:rPr>
+              <w:t>Training accuracy</w:t>
+            </w:r>
+          </w:p>
+        </w:tc>
+        <w:tc>
+          <w:tcPr>
+            <w:tcW w:w="3005" w:type="dxa"/>
+          </w:tcPr>
+          <w:p>
+            <w:pPr>
+              <w:pStyle w:val="ListParagraph"/>
+              <w:ind w:left="0"/>
+              <w:cnfStyle w:val="100000000000" w:firstRow="1" w:lastRow="0" w:firstColumn="0" w:lastColumn="0" w:oddVBand="0" w:evenVBand="0" w:oddHBand="0" w:evenHBand="0" w:firstRowFirstColumn="0" w:firstRowLastColumn="0" w:lastRowFirstColumn="0" w:lastRowLastColumn="0"/>
+              <w:rPr>
+                <w:sz w:val="28"/>
+                <w:szCs w:val="28"/>
+                <w:u w:val="single"/>
+              </w:rPr>
+            </w:pPr>
+            <w:r>
+              <w:rPr>
+                <w:sz w:val="28"/>
+                <w:szCs w:val="28"/>
+                <w:u w:val="single"/>
+              </w:rPr>
+              <w:t>Validation accuracy</w:t>
+            </w:r>
+          </w:p>
+        </w:tc>
+        <w:tc>
+          <w:tcPr>
+            <w:tcW w:w="3006" w:type="dxa"/>
+          </w:tcPr>
+          <w:p>
+            <w:pPr>
+              <w:pStyle w:val="ListParagraph"/>
+              <w:ind w:left="0"/>
+              <w:cnfStyle w:val="100000000000" w:firstRow="1" w:lastRow="0" w:firstColumn="0" w:lastColumn="0" w:oddVBand="0" w:evenVBand="0" w:oddHBand="0" w:evenHBand="0" w:firstRowFirstColumn="0" w:firstRowLastColumn="0" w:lastRowFirstColumn="0" w:lastRowLastColumn="0"/>
               <w:rPr>
                 <w:sz w:val="28"/>
                 <w:szCs w:val="28"/>
@@ -10808,12 +10885,351 @@
             </w:pPr>
           </w:p>
         </w:tc>
+        <w:tc>
+          <w:tcPr>
+            <w:tcW w:w="3005" w:type="dxa"/>
+          </w:tcPr>
+          <w:p>
+            <w:pPr>
+              <w:pStyle w:val="ListParagraph"/>
+              <w:ind w:left="0"/>
+              <w:cnfStyle w:val="000000000000" w:firstRow="0" w:lastRow="0" w:firstColumn="0" w:lastColumn="0" w:oddVBand="0" w:evenVBand="0" w:oddHBand="0" w:evenHBand="0" w:firstRowFirstColumn="0" w:firstRowLastColumn="0" w:lastRowFirstColumn="0" w:lastRowLastColumn="0"/>
+              <w:rPr>
+                <w:sz w:val="28"/>
+                <w:szCs w:val="28"/>
+                <w:u w:val="single"/>
+              </w:rPr>
+            </w:pPr>
+          </w:p>
+        </w:tc>
+        <w:tc>
+          <w:tcPr>
+            <w:tcW w:w="3006" w:type="dxa"/>
+          </w:tcPr>
+          <w:p>
+            <w:pPr>
+              <w:pStyle w:val="ListParagraph"/>
+              <w:ind w:left="0"/>
+              <w:cnfStyle w:val="000000000000" w:firstRow="0" w:lastRow="0" w:firstColumn="0" w:lastColumn="0" w:oddVBand="0" w:evenVBand="0" w:oddHBand="0" w:evenHBand="0" w:firstRowFirstColumn="0" w:firstRowLastColumn="0" w:lastRowFirstColumn="0" w:lastRowLastColumn="0"/>
+              <w:rPr>
+                <w:sz w:val="28"/>
+                <w:szCs w:val="28"/>
+                <w:u w:val="single"/>
+              </w:rPr>
+            </w:pPr>
+          </w:p>
+        </w:tc>
       </w:tr>
     </w:tbl>
     <w:p/>
     <w:p>
-      <w:r>
+      <w:pPr>
+        <w:pStyle w:val="ListParagraph"/>
+        <w:rPr>
+          <w:sz w:val="28"/>
+          <w:szCs w:val="28"/>
+          <w:u w:val="single"/>
+        </w:rPr>
+      </w:pPr>
+      <w:r>
+        <w:rPr>
+          <w:sz w:val="28"/>
+          <w:szCs w:val="28"/>
+          <w:u w:val="single"/>
+        </w:rPr>
+        <w:t xml:space="preserve">1.2.3 CIFAR10 </w:t>
+      </w:r>
+    </w:p>
+    <w:tbl>
+      <w:tblPr>
+        <w:tblStyle w:val="GridTable1Light"/>
+        <w:tblW w:w="0" w:type="auto"/>
+        <w:tblLook w:val="04A0" w:firstRow="1" w:lastRow="0" w:firstColumn="1" w:lastColumn="0" w:noHBand="0" w:noVBand="1"/>
+      </w:tblPr>
+      <w:tblGrid>
+        <w:gridCol w:w="3005"/>
+        <w:gridCol w:w="3005"/>
+        <w:gridCol w:w="3006"/>
+      </w:tblGrid>
+      <w:tr>
+        <w:trPr>
+          <w:cnfStyle w:val="100000000000" w:firstRow="1" w:lastRow="0" w:firstColumn="0" w:lastColumn="0" w:oddVBand="0" w:evenVBand="0" w:oddHBand="0" w:evenHBand="0" w:firstRowFirstColumn="0" w:firstRowLastColumn="0" w:lastRowFirstColumn="0" w:lastRowLastColumn="0"/>
+        </w:trPr>
+        <w:tc>
+          <w:tcPr>
+            <w:cnfStyle w:val="001000000000" w:firstRow="0" w:lastRow="0" w:firstColumn="1" w:lastColumn="0" w:oddVBand="0" w:evenVBand="0" w:oddHBand="0" w:evenHBand="0" w:firstRowFirstColumn="0" w:firstRowLastColumn="0" w:lastRowFirstColumn="0" w:lastRowLastColumn="0"/>
+            <w:tcW w:w="3005" w:type="dxa"/>
+          </w:tcPr>
+          <w:p>
+            <w:pPr>
+              <w:pStyle w:val="ListParagraph"/>
+              <w:ind w:left="0"/>
+              <w:rPr>
+                <w:sz w:val="28"/>
+                <w:szCs w:val="28"/>
+                <w:u w:val="single"/>
+              </w:rPr>
+            </w:pPr>
+            <w:r>
+              <w:rPr>
+                <w:sz w:val="28"/>
+                <w:szCs w:val="28"/>
+                <w:u w:val="single"/>
+              </w:rPr>
+              <w:t>Training accuracy</w:t>
+            </w:r>
+          </w:p>
+        </w:tc>
+        <w:tc>
+          <w:tcPr>
+            <w:tcW w:w="3005" w:type="dxa"/>
+          </w:tcPr>
+          <w:p>
+            <w:pPr>
+              <w:pStyle w:val="ListParagraph"/>
+              <w:ind w:left="0"/>
+              <w:cnfStyle w:val="100000000000" w:firstRow="1" w:lastRow="0" w:firstColumn="0" w:lastColumn="0" w:oddVBand="0" w:evenVBand="0" w:oddHBand="0" w:evenHBand="0" w:firstRowFirstColumn="0" w:firstRowLastColumn="0" w:lastRowFirstColumn="0" w:lastRowLastColumn="0"/>
+              <w:rPr>
+                <w:sz w:val="28"/>
+                <w:szCs w:val="28"/>
+                <w:u w:val="single"/>
+              </w:rPr>
+            </w:pPr>
+            <w:r>
+              <w:rPr>
+                <w:sz w:val="28"/>
+                <w:szCs w:val="28"/>
+                <w:u w:val="single"/>
+              </w:rPr>
+              <w:t>Validation accuracy</w:t>
+            </w:r>
+          </w:p>
+        </w:tc>
+        <w:tc>
+          <w:tcPr>
+            <w:tcW w:w="3006" w:type="dxa"/>
+          </w:tcPr>
+          <w:p>
+            <w:pPr>
+              <w:pStyle w:val="ListParagraph"/>
+              <w:ind w:left="0"/>
+              <w:cnfStyle w:val="100000000000" w:firstRow="1" w:lastRow="0" w:firstColumn="0" w:lastColumn="0" w:oddVBand="0" w:evenVBand="0" w:oddHBand="0" w:evenHBand="0" w:firstRowFirstColumn="0" w:firstRowLastColumn="0" w:lastRowFirstColumn="0" w:lastRowLastColumn="0"/>
+              <w:rPr>
+                <w:sz w:val="28"/>
+                <w:szCs w:val="28"/>
+                <w:u w:val="single"/>
+              </w:rPr>
+            </w:pPr>
+            <w:r>
+              <w:rPr>
+                <w:sz w:val="28"/>
+                <w:szCs w:val="28"/>
+                <w:u w:val="single"/>
+              </w:rPr>
+              <w:t>Test accuracy</w:t>
+            </w:r>
+          </w:p>
+        </w:tc>
+      </w:tr>
+      <w:tr>
+        <w:tc>
+          <w:tcPr>
+            <w:cnfStyle w:val="001000000000" w:firstRow="0" w:lastRow="0" w:firstColumn="1" w:lastColumn="0" w:oddVBand="0" w:evenVBand="0" w:oddHBand="0" w:evenHBand="0" w:firstRowFirstColumn="0" w:firstRowLastColumn="0" w:lastRowFirstColumn="0" w:lastRowLastColumn="0"/>
+            <w:tcW w:w="3005" w:type="dxa"/>
+          </w:tcPr>
+          <w:p>
+            <w:pPr>
+              <w:pStyle w:val="ListParagraph"/>
+              <w:ind w:left="0"/>
+              <w:rPr>
+                <w:sz w:val="28"/>
+                <w:szCs w:val="28"/>
+                <w:u w:val="single"/>
+              </w:rPr>
+            </w:pPr>
+          </w:p>
+        </w:tc>
+        <w:tc>
+          <w:tcPr>
+            <w:tcW w:w="3005" w:type="dxa"/>
+          </w:tcPr>
+          <w:p>
+            <w:pPr>
+              <w:pStyle w:val="ListParagraph"/>
+              <w:ind w:left="0"/>
+              <w:cnfStyle w:val="000000000000" w:firstRow="0" w:lastRow="0" w:firstColumn="0" w:lastColumn="0" w:oddVBand="0" w:evenVBand="0" w:oddHBand="0" w:evenHBand="0" w:firstRowFirstColumn="0" w:firstRowLastColumn="0" w:lastRowFirstColumn="0" w:lastRowLastColumn="0"/>
+              <w:rPr>
+                <w:sz w:val="28"/>
+                <w:szCs w:val="28"/>
+                <w:u w:val="single"/>
+              </w:rPr>
+            </w:pPr>
+          </w:p>
+        </w:tc>
+        <w:tc>
+          <w:tcPr>
+            <w:tcW w:w="3006" w:type="dxa"/>
+          </w:tcPr>
+          <w:p>
+            <w:pPr>
+              <w:pStyle w:val="ListParagraph"/>
+              <w:ind w:left="0"/>
+              <w:cnfStyle w:val="000000000000" w:firstRow="0" w:lastRow="0" w:firstColumn="0" w:lastColumn="0" w:oddVBand="0" w:evenVBand="0" w:oddHBand="0" w:evenHBand="0" w:firstRowFirstColumn="0" w:firstRowLastColumn="0" w:lastRowFirstColumn="0" w:lastRowLastColumn="0"/>
+              <w:rPr>
+                <w:sz w:val="28"/>
+                <w:szCs w:val="28"/>
+                <w:u w:val="single"/>
+              </w:rPr>
+            </w:pPr>
+          </w:p>
+        </w:tc>
+      </w:tr>
+    </w:tbl>
+    <w:p/>
+    <w:p/>
+    <w:p/>
+    <w:p/>
+    <w:p/>
+    <w:p/>
+    <w:p>
+      <w:r>
+        <w:lastRenderedPageBreak/>
         <w:t>Comparison of 1.2.3 results to the previous encoders:</w:t>
+      </w:r>
+    </w:p>
+    <w:p>
+      <w:pPr>
+        <w:pStyle w:val="ListParagraph"/>
+        <w:numPr>
+          <w:ilvl w:val="0"/>
+          <w:numId w:val="7"/>
+        </w:numPr>
+      </w:pPr>
+      <w:r>
+        <w:t xml:space="preserve">We can see that the results of MNIST are little bit lower in </w:t>
+      </w:r>
+      <w:r>
+        <w:t>1.2.3</w:t>
+      </w:r>
+      <w:r>
+        <w:t xml:space="preserve"> in contrast to previous encoders. That because the transformation we use are more efficient for classifying </w:t>
+      </w:r>
+      <w:proofErr w:type="spellStart"/>
+      <w:r>
+        <w:t>color</w:t>
+      </w:r>
+      <w:proofErr w:type="spellEnd"/>
+      <w:r>
+        <w:t xml:space="preserve"> images- </w:t>
+      </w:r>
+      <w:r>
+        <w:t xml:space="preserve">and we used augmentations that are not relevant </w:t>
+      </w:r>
+      <w:r>
+        <w:t>for</w:t>
+      </w:r>
+      <w:r>
+        <w:t xml:space="preserve"> MNIST for</w:t>
+      </w:r>
+      <w:r>
+        <w:t xml:space="preserve"> example </w:t>
+      </w:r>
+      <w:proofErr w:type="spellStart"/>
+      <w:r>
+        <w:t>color</w:t>
+      </w:r>
+      <w:proofErr w:type="spellEnd"/>
+      <w:r>
+        <w:t xml:space="preserve"> jitter and auto contrast.</w:t>
+      </w:r>
+    </w:p>
+    <w:p/>
+    <w:p>
+      <w:pPr>
+        <w:pStyle w:val="ListParagraph"/>
+        <w:numPr>
+          <w:ilvl w:val="0"/>
+          <w:numId w:val="7"/>
+        </w:numPr>
+      </w:pPr>
+      <w:r>
+        <w:t>CIFAR10</w:t>
+      </w:r>
+      <w:r>
+        <w:t xml:space="preserve"> results is where we shine- we used the same classifier and autoencoder in </w:t>
+      </w:r>
+      <w:r>
+        <w:t>all parts</w:t>
+      </w:r>
+      <w:r>
+        <w:t xml:space="preserve">, and by using our special method we achieved an accuracy in </w:t>
+      </w:r>
+      <w:r>
+        <w:rPr>
+          <w:b/>
+          <w:bCs/>
+        </w:rPr>
+        <w:t>our unsupervised model</w:t>
+      </w:r>
+      <w:r>
+        <w:t xml:space="preserve"> that is </w:t>
+      </w:r>
+      <w:r>
+        <w:rPr>
+          <w:b/>
+          <w:bCs/>
+        </w:rPr>
+        <w:t>greater</w:t>
+      </w:r>
+      <w:r>
+        <w:t xml:space="preserve"> than the accuracy of the </w:t>
+      </w:r>
+      <w:r>
+        <w:rPr>
+          <w:b/>
+          <w:bCs/>
+        </w:rPr>
+        <w:t>supervised encoders</w:t>
+      </w:r>
+      <w:r>
+        <w:t xml:space="preserve">. This emphasises the </w:t>
+      </w:r>
+      <w:r>
+        <w:rPr>
+          <w:b/>
+          <w:bCs/>
+        </w:rPr>
+        <w:t>power</w:t>
+      </w:r>
+      <w:r>
+        <w:rPr>
+          <w:b/>
+          <w:bCs/>
+        </w:rPr>
+        <w:t xml:space="preserve"> </w:t>
+      </w:r>
+      <w:r>
+        <w:t>of our</w:t>
+      </w:r>
+      <w:r>
+        <w:rPr>
+          <w:b/>
+          <w:bCs/>
+        </w:rPr>
+        <w:t xml:space="preserve"> </w:t>
+      </w:r>
+      <w:r>
+        <w:rPr>
+          <w:b/>
+          <w:bCs/>
+        </w:rPr>
+        <w:t>cyclic contrastive prediction</w:t>
+      </w:r>
+      <w:r>
+        <w:t xml:space="preserve"> which transform the learnable feature space to more accurate one without even relaying on labelled data.</w:t>
+      </w:r>
+      <w:r>
+        <w:t xml:space="preserve"> We generalized the data successfully and managed to achieve good results.</w:t>
       </w:r>
     </w:p>
     <w:p/>
@@ -11343,9 +11759,9 @@
     </w:lvl>
   </w:abstractNum>
   <w:abstractNum w:abstractNumId="3" w15:restartNumberingAfterBreak="0">
-    <w:nsid w:val="67F5663A"/>
+    <w:nsid w:val="5D2D5885"/>
     <w:multiLevelType w:val="hybridMultilevel"/>
-    <w:tmpl w:val="0704781A"/>
+    <w:tmpl w:val="3FE0E98E"/>
     <w:lvl w:ilvl="0" w:tplc="20000001">
       <w:start w:val="1"/>
       <w:numFmt w:val="bullet"/>
@@ -11456,9 +11872,9 @@
     </w:lvl>
   </w:abstractNum>
   <w:abstractNum w:abstractNumId="4" w15:restartNumberingAfterBreak="0">
-    <w:nsid w:val="776E01FE"/>
+    <w:nsid w:val="67F5663A"/>
     <w:multiLevelType w:val="hybridMultilevel"/>
-    <w:tmpl w:val="1862C706"/>
+    <w:tmpl w:val="0704781A"/>
     <w:lvl w:ilvl="0" w:tplc="20000001">
       <w:start w:val="1"/>
       <w:numFmt w:val="bullet"/>
@@ -11569,6 +11985,119 @@
     </w:lvl>
   </w:abstractNum>
   <w:abstractNum w:abstractNumId="5" w15:restartNumberingAfterBreak="0">
+    <w:nsid w:val="776E01FE"/>
+    <w:multiLevelType w:val="hybridMultilevel"/>
+    <w:tmpl w:val="1862C706"/>
+    <w:lvl w:ilvl="0" w:tplc="20000001">
+      <w:start w:val="1"/>
+      <w:numFmt w:val="bullet"/>
+      <w:lvlText w:val=""/>
+      <w:lvlJc w:val="left"/>
+      <w:pPr>
+        <w:ind w:left="720" w:hanging="360"/>
+      </w:pPr>
+      <w:rPr>
+        <w:rFonts w:ascii="Symbol" w:hAnsi="Symbol" w:hint="default"/>
+      </w:rPr>
+    </w:lvl>
+    <w:lvl w:ilvl="1" w:tplc="20000003" w:tentative="1">
+      <w:start w:val="1"/>
+      <w:numFmt w:val="bullet"/>
+      <w:lvlText w:val="o"/>
+      <w:lvlJc w:val="left"/>
+      <w:pPr>
+        <w:ind w:left="1440" w:hanging="360"/>
+      </w:pPr>
+      <w:rPr>
+        <w:rFonts w:ascii="Courier New" w:hAnsi="Courier New" w:cs="Courier New" w:hint="default"/>
+      </w:rPr>
+    </w:lvl>
+    <w:lvl w:ilvl="2" w:tplc="20000005" w:tentative="1">
+      <w:start w:val="1"/>
+      <w:numFmt w:val="bullet"/>
+      <w:lvlText w:val=""/>
+      <w:lvlJc w:val="left"/>
+      <w:pPr>
+        <w:ind w:left="2160" w:hanging="360"/>
+      </w:pPr>
+      <w:rPr>
+        <w:rFonts w:ascii="Wingdings" w:hAnsi="Wingdings" w:hint="default"/>
+      </w:rPr>
+    </w:lvl>
+    <w:lvl w:ilvl="3" w:tplc="20000001" w:tentative="1">
+      <w:start w:val="1"/>
+      <w:numFmt w:val="bullet"/>
+      <w:lvlText w:val=""/>
+      <w:lvlJc w:val="left"/>
+      <w:pPr>
+        <w:ind w:left="2880" w:hanging="360"/>
+      </w:pPr>
+      <w:rPr>
+        <w:rFonts w:ascii="Symbol" w:hAnsi="Symbol" w:hint="default"/>
+      </w:rPr>
+    </w:lvl>
+    <w:lvl w:ilvl="4" w:tplc="20000003" w:tentative="1">
+      <w:start w:val="1"/>
+      <w:numFmt w:val="bullet"/>
+      <w:lvlText w:val="o"/>
+      <w:lvlJc w:val="left"/>
+      <w:pPr>
+        <w:ind w:left="3600" w:hanging="360"/>
+      </w:pPr>
+      <w:rPr>
+        <w:rFonts w:ascii="Courier New" w:hAnsi="Courier New" w:cs="Courier New" w:hint="default"/>
+      </w:rPr>
+    </w:lvl>
+    <w:lvl w:ilvl="5" w:tplc="20000005" w:tentative="1">
+      <w:start w:val="1"/>
+      <w:numFmt w:val="bullet"/>
+      <w:lvlText w:val=""/>
+      <w:lvlJc w:val="left"/>
+      <w:pPr>
+        <w:ind w:left="4320" w:hanging="360"/>
+      </w:pPr>
+      <w:rPr>
+        <w:rFonts w:ascii="Wingdings" w:hAnsi="Wingdings" w:hint="default"/>
+      </w:rPr>
+    </w:lvl>
+    <w:lvl w:ilvl="6" w:tplc="20000001" w:tentative="1">
+      <w:start w:val="1"/>
+      <w:numFmt w:val="bullet"/>
+      <w:lvlText w:val=""/>
+      <w:lvlJc w:val="left"/>
+      <w:pPr>
+        <w:ind w:left="5040" w:hanging="360"/>
+      </w:pPr>
+      <w:rPr>
+        <w:rFonts w:ascii="Symbol" w:hAnsi="Symbol" w:hint="default"/>
+      </w:rPr>
+    </w:lvl>
+    <w:lvl w:ilvl="7" w:tplc="20000003" w:tentative="1">
+      <w:start w:val="1"/>
+      <w:numFmt w:val="bullet"/>
+      <w:lvlText w:val="o"/>
+      <w:lvlJc w:val="left"/>
+      <w:pPr>
+        <w:ind w:left="5760" w:hanging="360"/>
+      </w:pPr>
+      <w:rPr>
+        <w:rFonts w:ascii="Courier New" w:hAnsi="Courier New" w:cs="Courier New" w:hint="default"/>
+      </w:rPr>
+    </w:lvl>
+    <w:lvl w:ilvl="8" w:tplc="20000005" w:tentative="1">
+      <w:start w:val="1"/>
+      <w:numFmt w:val="bullet"/>
+      <w:lvlText w:val=""/>
+      <w:lvlJc w:val="left"/>
+      <w:pPr>
+        <w:ind w:left="6480" w:hanging="360"/>
+      </w:pPr>
+      <w:rPr>
+        <w:rFonts w:ascii="Wingdings" w:hAnsi="Wingdings" w:hint="default"/>
+      </w:rPr>
+    </w:lvl>
+  </w:abstractNum>
+  <w:abstractNum w:abstractNumId="6" w15:restartNumberingAfterBreak="0">
     <w:nsid w:val="782162D5"/>
     <w:multiLevelType w:val="hybridMultilevel"/>
     <w:tmpl w:val="9A4AAEB0"/>
@@ -11655,7 +12184,7 @@
     </w:lvl>
   </w:abstractNum>
   <w:num w:numId="1" w16cid:durableId="1851143094">
-    <w:abstractNumId w:val="5"/>
+    <w:abstractNumId w:val="6"/>
   </w:num>
   <w:num w:numId="2" w16cid:durableId="45296297">
     <w:abstractNumId w:val="1"/>
@@ -11664,13 +12193,16 @@
     <w:abstractNumId w:val="2"/>
   </w:num>
   <w:num w:numId="4" w16cid:durableId="2038893550">
-    <w:abstractNumId w:val="3"/>
+    <w:abstractNumId w:val="4"/>
   </w:num>
   <w:num w:numId="5" w16cid:durableId="1227455609">
-    <w:abstractNumId w:val="4"/>
+    <w:abstractNumId w:val="5"/>
   </w:num>
   <w:num w:numId="6" w16cid:durableId="391320003">
     <w:abstractNumId w:val="0"/>
+  </w:num>
+  <w:num w:numId="7" w16cid:durableId="749161148">
+    <w:abstractNumId w:val="3"/>
   </w:num>
 </w:numbering>
 </file>
@@ -13159,6 +13691,25 @@
       </w:rPr>
     </w:tblStylePr>
   </w:style>
+  <w:style w:type="paragraph" w:styleId="Caption">
+    <w:name w:val="caption"/>
+    <w:basedOn w:val="Normal"/>
+    <w:next w:val="Normal"/>
+    <w:uiPriority w:val="35"/>
+    <w:unhideWhenUsed/>
+    <w:qFormat/>
+    <w:rsid w:val="00124F73"/>
+    <w:pPr>
+      <w:spacing w:after="200" w:line="240" w:lineRule="auto"/>
+    </w:pPr>
+    <w:rPr>
+      <w:i/>
+      <w:iCs/>
+      <w:color w:val="0E2841" w:themeColor="text2"/>
+      <w:sz w:val="18"/>
+      <w:szCs w:val="18"/>
+    </w:rPr>
+  </w:style>
 </w:styles>
 </file>
 

</xml_diff>